<commit_message>
Redaction du cours 5 sur la classe DownloadManager + relecture
</commit_message>
<xml_diff>
--- a/research/blackdoor_story.docx
+++ b/research/blackdoor_story.docx
@@ -131,13 +131,13 @@
         <w:pStyle w:val="Normal"/>
         <w:rPr>
           <w:rFonts w:ascii="Courier New" w:hAnsi="Courier New" w:cs="Courier New"/>
-          <w:color w:val="767171" w:themeColor="background2" w:themeShade="80"/>
-        </w:rPr>
-      </w:pPr>
-      <w:r>
-        <w:rPr>
-          <w:rFonts w:cs="Courier New" w:ascii="Courier New" w:hAnsi="Courier New"/>
-          <w:color w:val="767171" w:themeColor="background2" w:themeShade="80"/>
+          <w:color w:val="767171"/>
+        </w:rPr>
+      </w:pPr>
+      <w:r>
+        <w:rPr>
+          <w:rFonts w:cs="Courier New" w:ascii="Courier New" w:hAnsi="Courier New"/>
+          <w:color w:val="767171"/>
         </w:rPr>
         <w:t>« Vous êtes un brillant hacker au service de votre gouvernement depuis quelques mois. Vous recevez toutes vos directives de Gunter1. Vous ne l’avez jamais rencontré mais il connait vraisemblablement beaucoup de choses sur vous. »</w:t>
       </w:r>
@@ -163,6 +163,8 @@
         <w:jc w:val="center"/>
         <w:rPr>
           <w:rFonts w:ascii="Courier New" w:hAnsi="Courier New" w:cs="Courier New"/>
+          <w:b/>
+          <w:b/>
         </w:rPr>
       </w:pPr>
       <w:r>
@@ -178,20 +180,20 @@
         <w:pStyle w:val="Normal"/>
         <w:rPr>
           <w:rFonts w:ascii="Courier New" w:hAnsi="Courier New" w:cs="Courier New"/>
-          <w:color w:val="767171" w:themeColor="background2" w:themeShade="80"/>
-        </w:rPr>
-      </w:pPr>
-      <w:r>
-        <w:rPr>
-          <w:rFonts w:cs="Courier New" w:ascii="Courier New" w:hAnsi="Courier New"/>
-          <w:color w:val="767171" w:themeColor="background2" w:themeShade="80"/>
+          <w:color w:val="767171"/>
+        </w:rPr>
+      </w:pPr>
+      <w:r>
+        <w:rPr>
+          <w:rFonts w:cs="Courier New" w:ascii="Courier New" w:hAnsi="Courier New"/>
+          <w:color w:val="767171"/>
         </w:rPr>
         <w:t xml:space="preserve"> </w:t>
       </w:r>
       <w:r>
         <w:rPr>
           <w:rFonts w:cs="Courier New" w:ascii="Courier New" w:hAnsi="Courier New"/>
-          <w:color w:val="767171" w:themeColor="background2" w:themeShade="80"/>
+          <w:color w:val="767171"/>
         </w:rPr>
         <w:t>« Il y’a pas mal d’agitation ici. Nous sommes sur la piste d’un terroriste actif et avec toutes mes félicitations c’est toi qui es en charge de sa surveillance. L’équipe sur le terrain a installé un logiciel espion sur téléphone portable de la cible. Tu as aura donc un accès total à son terminal Android. Le temps est compté et tu sais que dans une affaire comme celle-ci ce sont des vies qui sont en jeu. D’après l’équipe technique, tu dois simplement écrire le code informatique, nous on se charge de le transférer sur le terminal de la cible. A partir de là c’est à toi du jouer. Ton environnement de travail devrait apparaitre d’une minute à l’autre.»</w:t>
       </w:r>
@@ -214,10 +216,7 @@
     <w:p>
       <w:pPr>
         <w:pStyle w:val="Normal"/>
-        <w:rPr>
-          <w:i/>
-          <w:i/>
-        </w:rPr>
+        <w:rPr/>
       </w:pPr>
       <w:r>
         <w:rPr/>
@@ -228,7 +227,11 @@
       <w:pPr>
         <w:pStyle w:val="Normal"/>
         <w:jc w:val="center"/>
-        <w:rPr/>
+        <w:rPr>
+          <w:rFonts w:ascii="Courier New" w:hAnsi="Courier New" w:cs="Courier New"/>
+          <w:b/>
+          <w:b/>
+        </w:rPr>
       </w:pPr>
       <w:r>
         <w:rPr>
@@ -243,20 +246,20 @@
         <w:pStyle w:val="Normal"/>
         <w:rPr>
           <w:rFonts w:ascii="Courier New" w:hAnsi="Courier New" w:cs="Courier New"/>
-          <w:color w:val="767171" w:themeColor="background2" w:themeShade="80"/>
-        </w:rPr>
-      </w:pPr>
-      <w:r>
-        <w:rPr>
-          <w:rFonts w:cs="Courier New" w:ascii="Courier New" w:hAnsi="Courier New"/>
-          <w:color w:val="767171" w:themeColor="background2" w:themeShade="80"/>
+          <w:color w:val="767171"/>
+        </w:rPr>
+      </w:pPr>
+      <w:r>
+        <w:rPr>
+          <w:rFonts w:cs="Courier New" w:ascii="Courier New" w:hAnsi="Courier New"/>
+          <w:color w:val="767171"/>
         </w:rPr>
         <w:t> </w:t>
       </w:r>
       <w:r>
         <w:rPr>
           <w:rFonts w:cs="Courier New" w:ascii="Courier New" w:hAnsi="Courier New"/>
-          <w:color w:val="767171" w:themeColor="background2" w:themeShade="80"/>
+          <w:color w:val="767171"/>
         </w:rPr>
         <w:t>« Bien, dans un premier temps on va tester si le virus fonctionne correctement. Je pense qu’on peut faire vibrer le téléphone de la cible dans un premier temps »</w:t>
       </w:r>
@@ -344,13 +347,13 @@
         <w:pStyle w:val="Normal"/>
         <w:rPr>
           <w:rFonts w:ascii="Courier New" w:hAnsi="Courier New" w:cs="Courier New"/>
-          <w:color w:val="767171" w:themeColor="background2" w:themeShade="80"/>
-        </w:rPr>
-      </w:pPr>
-      <w:r>
-        <w:rPr>
-          <w:rFonts w:cs="Courier New" w:ascii="Courier New" w:hAnsi="Courier New"/>
-          <w:color w:val="767171" w:themeColor="background2" w:themeShade="80"/>
+          <w:color w:val="767171"/>
+        </w:rPr>
+      </w:pPr>
+      <w:r>
+        <w:rPr>
+          <w:rFonts w:cs="Courier New" w:ascii="Courier New" w:hAnsi="Courier New"/>
+          <w:color w:val="767171"/>
         </w:rPr>
       </w:r>
     </w:p>
@@ -378,6 +381,7 @@
         <w:pStyle w:val="Normal"/>
         <w:jc w:val="center"/>
         <w:rPr>
+          <w:rFonts w:ascii="Courier New" w:hAnsi="Courier New" w:cs="Courier New"/>
           <w:b/>
           <w:b/>
         </w:rPr>
@@ -395,13 +399,13 @@
         <w:pStyle w:val="Normal"/>
         <w:rPr>
           <w:rFonts w:ascii="Courier New" w:hAnsi="Courier New" w:cs="Courier New"/>
-          <w:color w:val="767171" w:themeColor="background2" w:themeShade="80"/>
-        </w:rPr>
-      </w:pPr>
-      <w:r>
-        <w:rPr>
-          <w:rFonts w:cs="Courier New" w:ascii="Courier New" w:hAnsi="Courier New"/>
-          <w:color w:val="767171" w:themeColor="background2" w:themeShade="80"/>
+          <w:color w:val="767171"/>
+        </w:rPr>
+      </w:pPr>
+      <w:r>
+        <w:rPr>
+          <w:rFonts w:cs="Courier New" w:ascii="Courier New" w:hAnsi="Courier New"/>
+          <w:color w:val="767171"/>
         </w:rPr>
         <w:t>« Parfait ! L’équipe technique a vraiment fait un super boulot. On aimerait bien obtenir son numéro de téléphone pour voir s’il n’est pas en contact avec d’autres suspects. Tu peux nous obtenir ça ?»</w:t>
       </w:r>
@@ -521,6 +525,7 @@
         <w:pStyle w:val="Normal"/>
         <w:jc w:val="center"/>
         <w:rPr>
+          <w:rFonts w:ascii="Courier New" w:hAnsi="Courier New" w:cs="Courier New"/>
           <w:b/>
           <w:b/>
         </w:rPr>
@@ -536,68 +541,62 @@
     <w:p>
       <w:pPr>
         <w:pStyle w:val="Normal"/>
+        <w:rPr/>
+      </w:pPr>
+      <w:r>
+        <w:rPr/>
+        <w:t xml:space="preserve"> </w:t>
+      </w:r>
+      <w:r>
+        <w:rPr>
+          <w:rFonts w:cs="Courier New" w:ascii="Courier New" w:hAnsi="Courier New"/>
+          <w:color w:val="767171"/>
+        </w:rPr>
+        <w:t>« Beau travail, je transmet ça ! On verra bien ce qu’on va pouvoir en tirer. »</w:t>
+      </w:r>
+    </w:p>
+    <w:p>
+      <w:pPr>
+        <w:pStyle w:val="Normal"/>
+        <w:rPr/>
+      </w:pPr>
+      <w:r>
+        <w:rPr/>
+        <w:t>*Exercice 3 : Récupérer la liste des applications sur le téléphone*</w:t>
+      </w:r>
+    </w:p>
+    <w:p>
+      <w:pPr>
+        <w:pStyle w:val="Normal"/>
+        <w:jc w:val="center"/>
+        <w:rPr/>
+      </w:pPr>
+      <w:r>
+        <w:rPr>
+          <w:rFonts w:cs="Courier New" w:ascii="Courier New" w:hAnsi="Courier New"/>
+          <w:b/>
+        </w:rPr>
+        <w:t>Gunter1</w:t>
+      </w:r>
+      <w:r>
+        <w:rPr>
+          <w:b/>
+        </w:rPr>
+        <w:t> </w:t>
+      </w:r>
+    </w:p>
+    <w:p>
+      <w:pPr>
+        <w:pStyle w:val="Normal"/>
         <w:rPr>
           <w:rFonts w:ascii="Courier New" w:hAnsi="Courier New" w:cs="Courier New"/>
-          <w:color w:val="767171" w:themeColor="background2" w:themeShade="80"/>
-        </w:rPr>
-      </w:pPr>
-      <w:r>
-        <w:rPr/>
-        <w:t xml:space="preserve"> </w:t>
-      </w:r>
-      <w:r>
-        <w:rPr>
-          <w:rFonts w:cs="Courier New" w:ascii="Courier New" w:hAnsi="Courier New"/>
-          <w:color w:val="767171" w:themeColor="background2" w:themeShade="80"/>
-        </w:rPr>
-        <w:t>« Beau travail, je transmet ça ! On verra bien ce qu’on va pouvoir en tirer. »</w:t>
-      </w:r>
-    </w:p>
-    <w:p>
-      <w:pPr>
-        <w:pStyle w:val="Normal"/>
-        <w:rPr/>
-      </w:pPr>
-      <w:r>
-        <w:rPr/>
-        <w:t>*Exercice 3 : Récupérer la liste des applications sur le téléphone*</w:t>
-      </w:r>
-    </w:p>
-    <w:p>
-      <w:pPr>
-        <w:pStyle w:val="Normal"/>
-        <w:jc w:val="center"/>
-        <w:rPr>
-          <w:b/>
-          <w:b/>
-        </w:rPr>
-      </w:pPr>
-      <w:r>
-        <w:rPr>
-          <w:rFonts w:cs="Courier New" w:ascii="Courier New" w:hAnsi="Courier New"/>
-          <w:b/>
-        </w:rPr>
-        <w:t>Gunter1</w:t>
-      </w:r>
-      <w:r>
-        <w:rPr>
-          <w:b/>
-        </w:rPr>
-        <w:t> </w:t>
-      </w:r>
-    </w:p>
-    <w:p>
-      <w:pPr>
-        <w:pStyle w:val="Normal"/>
-        <w:rPr>
-          <w:rFonts w:ascii="Courier New" w:hAnsi="Courier New" w:cs="Courier New"/>
-          <w:color w:val="767171" w:themeColor="background2" w:themeShade="80"/>
-        </w:rPr>
-      </w:pPr>
-      <w:r>
-        <w:rPr>
-          <w:rFonts w:cs="Courier New" w:ascii="Courier New" w:hAnsi="Courier New"/>
-          <w:color w:val="767171" w:themeColor="background2" w:themeShade="80"/>
+          <w:color w:val="767171"/>
+        </w:rPr>
+      </w:pPr>
+      <w:r>
+        <w:rPr>
+          <w:rFonts w:cs="Courier New" w:ascii="Courier New" w:hAnsi="Courier New"/>
+          <w:color w:val="767171"/>
         </w:rPr>
         <w:t>« Bon, voyons un peu ce qu’il y’a sur ce téléphone. Est-ce que tu peux obtenir la liste des applications installées sur son terminal. On aura un bon point du vue sur les réseaux sociaux qu’il peut utiliser pour communiquer. »</w:t>
       </w:r>
@@ -738,7 +737,7 @@
     <w:p>
       <w:pPr>
         <w:pStyle w:val="Normal"/>
-        <w:ind w:left="708" w:hanging="0"/>
+        <w:ind w:left="708" w:right="0" w:hanging="0"/>
         <w:rPr/>
       </w:pPr>
       <w:r>
@@ -762,7 +761,7 @@
     <w:p>
       <w:pPr>
         <w:pStyle w:val="Normal"/>
-        <w:ind w:left="708" w:hanging="0"/>
+        <w:ind w:left="708" w:right="0" w:hanging="0"/>
         <w:rPr/>
       </w:pPr>
       <w:r>
@@ -774,7 +773,7 @@
     <w:p>
       <w:pPr>
         <w:pStyle w:val="Normal"/>
-        <w:ind w:left="708" w:hanging="0"/>
+        <w:ind w:left="708" w:right="0" w:hanging="0"/>
         <w:rPr/>
       </w:pPr>
       <w:r>
@@ -786,7 +785,7 @@
     <w:p>
       <w:pPr>
         <w:pStyle w:val="Normal"/>
-        <w:ind w:left="708" w:hanging="0"/>
+        <w:ind w:left="708" w:right="0" w:hanging="0"/>
         <w:rPr/>
       </w:pPr>
       <w:r>
@@ -808,10 +807,7 @@
       <w:pPr>
         <w:pStyle w:val="Normal"/>
         <w:jc w:val="center"/>
-        <w:rPr>
-          <w:b/>
-          <w:b/>
-        </w:rPr>
+        <w:rPr/>
       </w:pPr>
       <w:r>
         <w:rPr>
@@ -841,7 +837,7 @@
       <w:r>
         <w:rPr>
           <w:rFonts w:cs="Courier New" w:ascii="Courier New" w:hAnsi="Courier New"/>
-          <w:color w:val="767171" w:themeColor="background2" w:themeShade="80"/>
+          <w:color w:val="767171"/>
         </w:rPr>
         <w:t>« Il semble actif sur de nombreux réseaux sociaux. Le numéro de téléphone n’a rien donné mais peut être qu’en le croisant avec les données des réseaux sociaux nous pourront retrouver facilement ses différents profils. »</w:t>
       </w:r>
@@ -865,10 +861,7 @@
       <w:pPr>
         <w:pStyle w:val="Normal"/>
         <w:jc w:val="center"/>
-        <w:rPr>
-          <w:b/>
-          <w:b/>
-        </w:rPr>
+        <w:rPr/>
       </w:pPr>
       <w:r>
         <w:rPr>
@@ -888,14 +881,14 @@
       <w:pPr>
         <w:pStyle w:val="Normal"/>
         <w:rPr>
-          <w:b/>
-          <w:b/>
-        </w:rPr>
-      </w:pPr>
-      <w:r>
-        <w:rPr>
-          <w:rFonts w:cs="Courier New" w:ascii="Courier New" w:hAnsi="Courier New"/>
-          <w:color w:val="767171" w:themeColor="background2" w:themeShade="80"/>
+          <w:rFonts w:ascii="Courier New" w:hAnsi="Courier New" w:cs="Courier New"/>
+          <w:color w:val="767171"/>
+        </w:rPr>
+      </w:pPr>
+      <w:r>
+        <w:rPr>
+          <w:rFonts w:cs="Courier New" w:ascii="Courier New" w:hAnsi="Courier New"/>
+          <w:color w:val="767171"/>
         </w:rPr>
         <w:t>« Je ne veux pas te mettre la pression, mais le reste de l’équipe est très inquiète à propos de cet individu. Nous allons avoir besoin d’informations plus probantes.  Essaye d’obtenir la liste des derniers appels»</w:t>
       </w:r>
@@ -954,8 +947,8 @@
         </w:rPr>
         <w:t>.query(</w:t>
       </w:r>
-      <w:bookmarkStart w:id="2" w:name="__DdeLink__388_2083344437"/>
-      <w:bookmarkStart w:id="3" w:name="__DdeLink__385_2083344437"/>
+      <w:bookmarkStart w:id="2" w:name="__DdeLink__385_2083344437"/>
+      <w:bookmarkStart w:id="3" w:name="__DdeLink__388_2083344437"/>
       <w:bookmarkStart w:id="4" w:name="__DdeLink__370_2083344437"/>
       <w:bookmarkEnd w:id="4"/>
       <w:r>
@@ -1034,10 +1027,7 @@
       <w:pPr>
         <w:pStyle w:val="Normal"/>
         <w:jc w:val="center"/>
-        <w:rPr>
-          <w:b/>
-          <w:b/>
-        </w:rPr>
+        <w:rPr/>
       </w:pPr>
       <w:r>
         <w:rPr>
@@ -1061,7 +1051,7 @@
       <w:r>
         <w:rPr>
           <w:rFonts w:cs="Courier New" w:ascii="Courier New" w:hAnsi="Courier New"/>
-          <w:color w:val="767171" w:themeColor="background2" w:themeShade="80"/>
+          <w:color w:val="767171"/>
         </w:rPr>
         <w:t xml:space="preserve">« Tu t’en sors très bien, cette liste nous sera très utile. Pour la suite des opérations nous aurons besoin d’injecter un virus beaucoup plus puissant. Ce virus se trouve à l’adresse </w:t>
       </w:r>
@@ -1077,7 +1067,7 @@
       <w:r>
         <w:rPr>
           <w:rFonts w:cs="Courier New" w:ascii="Courier New" w:hAnsi="Courier New"/>
-          <w:color w:val="767171" w:themeColor="background2" w:themeShade="80"/>
+          <w:color w:val="767171"/>
         </w:rPr>
         <w:t>, tu dois le télécharger sur le terminal de la cible. »</w:t>
       </w:r>
@@ -1113,12 +1103,7 @@
           <w:tab w:val="left" w:pos="14656" w:leader="none"/>
         </w:tabs>
         <w:spacing w:lineRule="auto" w:line="240" w:before="0" w:after="0"/>
-        <w:rPr>
-          <w:rFonts w:ascii="Courier New" w:hAnsi="Courier New" w:eastAsia="Times New Roman" w:cs="Courier New"/>
-          <w:sz w:val="20"/>
-          <w:szCs w:val="20"/>
-          <w:lang w:val="en-US" w:eastAsia="fr-FR"/>
-        </w:rPr>
+        <w:rPr/>
       </w:pPr>
       <w:r>
         <w:rPr>
@@ -1163,13 +1148,9 @@
           <w:tab w:val="left" w:pos="14656" w:leader="none"/>
         </w:tabs>
         <w:spacing w:lineRule="auto" w:line="240" w:before="0" w:after="0"/>
-        <w:rPr>
-          <w:rFonts w:ascii="Courier New" w:hAnsi="Courier New" w:eastAsia="Times New Roman" w:cs="Courier New"/>
-          <w:sz w:val="20"/>
-          <w:szCs w:val="20"/>
-          <w:lang w:val="en-US" w:eastAsia="fr-FR"/>
-        </w:rPr>
-      </w:pPr>
+        <w:rPr/>
+      </w:pPr>
+      <w:bookmarkStart w:id="6" w:name="__DdeLink__390_2083344437"/>
       <w:r>
         <w:rPr>
           <w:rFonts w:eastAsia="Times New Roman" w:cs="Courier New" w:ascii="Courier New" w:hAnsi="Courier New"/>
@@ -1177,7 +1158,17 @@
           <w:szCs w:val="20"/>
           <w:lang w:val="en-US" w:eastAsia="fr-FR"/>
         </w:rPr>
-        <w:t>DownloadManager.Request req=new DownloadManager.Request(uri);</w:t>
+        <w:t>DownloadManager</w:t>
+      </w:r>
+      <w:bookmarkEnd w:id="6"/>
+      <w:r>
+        <w:rPr>
+          <w:rFonts w:eastAsia="Times New Roman" w:cs="Courier New" w:ascii="Courier New" w:hAnsi="Courier New"/>
+          <w:sz w:val="20"/>
+          <w:szCs w:val="20"/>
+          <w:lang w:val="en-US" w:eastAsia="fr-FR"/>
+        </w:rPr>
+        <w:t>.Request req=new DownloadManager.Request(uri);</w:t>
       </w:r>
     </w:p>
     <w:p>
@@ -1375,29 +1366,24 @@
           <w:tab w:val="left" w:pos="14656" w:leader="none"/>
         </w:tabs>
         <w:spacing w:lineRule="auto" w:line="240" w:before="0" w:after="0"/>
-        <w:rPr>
-          <w:rFonts w:ascii="Courier New" w:hAnsi="Courier New" w:eastAsia="Times New Roman" w:cs="Courier New"/>
+        <w:rPr/>
+      </w:pPr>
+      <w:r>
+        <w:rPr>
+          <w:rFonts w:eastAsia="Times New Roman" w:cs="Courier New" w:ascii="Courier New" w:hAnsi="Courier New"/>
+          <w:sz w:val="20"/>
+          <w:szCs w:val="20"/>
+          <w:lang w:val="en-US" w:eastAsia="fr-FR"/>
+        </w:rPr>
+        <w:t xml:space="preserve">                                      </w:t>
+      </w:r>
+      <w:r>
+        <w:rPr>
+          <w:rFonts w:eastAsia="Times New Roman" w:cs="Courier New" w:ascii="Courier New" w:hAnsi="Courier New"/>
           <w:sz w:val="20"/>
           <w:szCs w:val="20"/>
           <w:lang w:eastAsia="fr-FR"/>
         </w:rPr>
-      </w:pPr>
-      <w:r>
-        <w:rPr>
-          <w:rFonts w:eastAsia="Times New Roman" w:cs="Courier New" w:ascii="Courier New" w:hAnsi="Courier New"/>
-          <w:sz w:val="20"/>
-          <w:szCs w:val="20"/>
-          <w:lang w:val="en-US" w:eastAsia="fr-FR"/>
-        </w:rPr>
-        <w:t xml:space="preserve">                                      </w:t>
-      </w:r>
-      <w:r>
-        <w:rPr>
-          <w:rFonts w:eastAsia="Times New Roman" w:cs="Courier New" w:ascii="Courier New" w:hAnsi="Courier New"/>
-          <w:sz w:val="20"/>
-          <w:szCs w:val="20"/>
-          <w:lang w:eastAsia="fr-FR"/>
-        </w:rPr>
         <w:t>"ow.mp4");</w:t>
       </w:r>
     </w:p>
@@ -1437,7 +1423,11 @@
       <w:pPr>
         <w:pStyle w:val="Normal"/>
         <w:jc w:val="center"/>
-        <w:rPr/>
+        <w:rPr>
+          <w:rFonts w:ascii="Courier New" w:hAnsi="Courier New" w:cs="Courier New"/>
+          <w:b/>
+          <w:b/>
+        </w:rPr>
       </w:pPr>
       <w:r>
         <w:rPr>
@@ -1452,13 +1442,13 @@
         <w:pStyle w:val="Normal"/>
         <w:rPr>
           <w:rFonts w:ascii="Courier New" w:hAnsi="Courier New" w:cs="Courier New"/>
-          <w:color w:val="767171" w:themeColor="background2" w:themeShade="80"/>
-        </w:rPr>
-      </w:pPr>
-      <w:r>
-        <w:rPr>
-          <w:rFonts w:cs="Courier New" w:ascii="Courier New" w:hAnsi="Courier New"/>
-          <w:color w:val="767171" w:themeColor="background2" w:themeShade="80"/>
+          <w:color w:val="767171"/>
+        </w:rPr>
+      </w:pPr>
+      <w:r>
+        <w:rPr>
+          <w:rFonts w:cs="Courier New" w:ascii="Courier New" w:hAnsi="Courier New"/>
+          <w:color w:val="767171"/>
         </w:rPr>
         <w:t>« Avec ce nouveau virus beaucoup plus puissant nous allons pouvoir accéder à l’ensemble de son terminal. Si tu peux récupérer une prise de vue depuis son appareil photo, nous pourrions récolter des informations sur l’intérieur de sa planque. »</w:t>
       </w:r>
@@ -1481,7 +1471,11 @@
       <w:pPr>
         <w:pStyle w:val="Normal"/>
         <w:jc w:val="center"/>
-        <w:rPr/>
+        <w:rPr>
+          <w:rFonts w:ascii="Courier New" w:hAnsi="Courier New" w:cs="Courier New"/>
+          <w:b/>
+          <w:b/>
+        </w:rPr>
       </w:pPr>
       <w:r>
         <w:rPr>
@@ -1494,24 +1488,46 @@
     <w:p>
       <w:pPr>
         <w:pStyle w:val="Normal"/>
+        <w:rPr/>
+      </w:pPr>
+      <w:r>
+        <w:rPr>
+          <w:rFonts w:cs="Courier New" w:ascii="Courier New" w:hAnsi="Courier New"/>
+          <w:color w:val="767171"/>
+        </w:rPr>
+        <w:t xml:space="preserve"> </w:t>
+      </w:r>
+      <w:r>
+        <w:rPr>
+          <w:rFonts w:cs="Courier New" w:ascii="Courier New" w:hAnsi="Courier New"/>
+          <w:color w:val="767171"/>
+        </w:rPr>
+        <w:t>« Il est visiblement dans une zone en extérieur. C’est inquiétant car il est à découvert, s’il ne se cache pas c’est qu’il est peut être prêt à passer à l’action. Je vais avertir une équipe sur le terrain, nous n’avons pas beaucoup de temps si nous devons intervenir. »</w:t>
+      </w:r>
+    </w:p>
+    <w:p>
+      <w:pPr>
+        <w:pStyle w:val="Normal"/>
         <w:rPr>
           <w:rFonts w:ascii="Courier New" w:hAnsi="Courier New" w:cs="Courier New"/>
-          <w:color w:val="767171" w:themeColor="background2" w:themeShade="80"/>
-        </w:rPr>
-      </w:pPr>
-      <w:r>
-        <w:rPr>
-          <w:rFonts w:cs="Courier New" w:ascii="Courier New" w:hAnsi="Courier New"/>
-          <w:color w:val="767171" w:themeColor="background2" w:themeShade="80"/>
-        </w:rPr>
-        <w:t xml:space="preserve"> </w:t>
-      </w:r>
-      <w:r>
-        <w:rPr>
-          <w:rFonts w:cs="Courier New" w:ascii="Courier New" w:hAnsi="Courier New"/>
-          <w:color w:val="767171" w:themeColor="background2" w:themeShade="80"/>
-        </w:rPr>
-        <w:t>« Il est visiblement dans une zone en extérieur. C’est inquiétant car il est à découvert, s’il ne se cache pas c’est qu’il est peut être prêt à passer à l’action. Je vais avertir une équipe sur le terrain, nous n’avons pas beaucoup de temps si nous devons intervenir. »</w:t>
+          <w:color w:val="767171"/>
+        </w:rPr>
+      </w:pPr>
+      <w:r>
+        <w:rPr>
+          <w:rFonts w:cs="Courier New" w:ascii="Courier New" w:hAnsi="Courier New"/>
+          <w:color w:val="767171"/>
+        </w:rPr>
+      </w:r>
+    </w:p>
+    <w:p>
+      <w:pPr>
+        <w:pStyle w:val="Normal"/>
+        <w:rPr/>
+      </w:pPr>
+      <w:r>
+        <w:rPr/>
+        <w:t>*Exercice 7 : Liste des messages*</w:t>
       </w:r>
     </w:p>
     <w:p>
@@ -1519,38 +1535,13 @@
         <w:pStyle w:val="Normal"/>
         <w:rPr>
           <w:rFonts w:ascii="Courier New" w:hAnsi="Courier New" w:cs="Courier New"/>
-          <w:color w:val="767171" w:themeColor="background2" w:themeShade="80"/>
-        </w:rPr>
-      </w:pPr>
-      <w:r>
-        <w:rPr>
-          <w:rFonts w:cs="Courier New" w:ascii="Courier New" w:hAnsi="Courier New"/>
-          <w:color w:val="767171" w:themeColor="background2" w:themeShade="80"/>
-        </w:rPr>
-      </w:r>
-    </w:p>
-    <w:p>
-      <w:pPr>
-        <w:pStyle w:val="Normal"/>
-        <w:rPr/>
-      </w:pPr>
-      <w:r>
-        <w:rPr/>
-        <w:t>*Exercice 7 : Liste des messages*</w:t>
-      </w:r>
-    </w:p>
-    <w:p>
-      <w:pPr>
-        <w:pStyle w:val="Normal"/>
-        <w:rPr>
-          <w:rFonts w:ascii="Courier New" w:hAnsi="Courier New" w:cs="Courier New"/>
-          <w:color w:val="767171" w:themeColor="background2" w:themeShade="80"/>
-        </w:rPr>
-      </w:pPr>
-      <w:r>
-        <w:rPr>
-          <w:rFonts w:cs="Courier New" w:ascii="Courier New" w:hAnsi="Courier New"/>
-          <w:color w:val="767171" w:themeColor="background2" w:themeShade="80"/>
+          <w:color w:val="767171"/>
+        </w:rPr>
+      </w:pPr>
+      <w:r>
+        <w:rPr>
+          <w:rFonts w:cs="Courier New" w:ascii="Courier New" w:hAnsi="Courier New"/>
+          <w:color w:val="767171"/>
         </w:rPr>
         <w:t>« La meilleure manière d’obtenir des informations est d’accéder à la liste des derniers messages reçu, est-ce que tu peux faire ça ? »</w:t>
       </w:r>
@@ -1633,7 +1624,7 @@
     <w:p>
       <w:pPr>
         <w:pStyle w:val="Normal"/>
-        <w:ind w:left="708" w:hanging="0"/>
+        <w:ind w:left="708" w:right="0" w:hanging="0"/>
         <w:rPr>
           <w:rFonts w:ascii="Courier New" w:hAnsi="Courier New" w:cs="Courier New"/>
           <w:b/>
@@ -1653,7 +1644,7 @@
     <w:p>
       <w:pPr>
         <w:pStyle w:val="Normal"/>
-        <w:ind w:left="708" w:hanging="0"/>
+        <w:ind w:left="708" w:right="0" w:hanging="0"/>
         <w:rPr>
           <w:lang w:val="en-US"/>
         </w:rPr>
@@ -1668,7 +1659,7 @@
     <w:p>
       <w:pPr>
         <w:pStyle w:val="Normal"/>
-        <w:ind w:left="708" w:hanging="0"/>
+        <w:ind w:left="708" w:right="0" w:hanging="0"/>
         <w:rPr/>
       </w:pPr>
       <w:r>
@@ -1679,7 +1670,7 @@
     <w:p>
       <w:pPr>
         <w:pStyle w:val="Normal"/>
-        <w:ind w:left="708" w:hanging="0"/>
+        <w:ind w:left="708" w:right="0" w:hanging="0"/>
         <w:rPr/>
       </w:pPr>
       <w:r>
@@ -1690,7 +1681,7 @@
     <w:p>
       <w:pPr>
         <w:pStyle w:val="Normal"/>
-        <w:ind w:left="708" w:hanging="0"/>
+        <w:ind w:left="708" w:right="0" w:hanging="0"/>
         <w:rPr/>
       </w:pPr>
       <w:r>
@@ -1701,7 +1692,7 @@
     <w:p>
       <w:pPr>
         <w:pStyle w:val="Normal"/>
-        <w:ind w:left="708" w:hanging="0"/>
+        <w:ind w:left="708" w:right="0" w:hanging="0"/>
         <w:rPr/>
       </w:pPr>
       <w:r>
@@ -1712,7 +1703,7 @@
     <w:p>
       <w:pPr>
         <w:pStyle w:val="Normal"/>
-        <w:ind w:left="708" w:hanging="0"/>
+        <w:ind w:left="708" w:right="0" w:hanging="0"/>
         <w:rPr/>
       </w:pPr>
       <w:r>
@@ -1723,7 +1714,7 @@
     <w:p>
       <w:pPr>
         <w:pStyle w:val="Normal"/>
-        <w:ind w:left="708" w:hanging="0"/>
+        <w:ind w:left="708" w:right="0" w:hanging="0"/>
         <w:rPr/>
       </w:pPr>
       <w:r>
@@ -1734,7 +1725,7 @@
     <w:p>
       <w:pPr>
         <w:pStyle w:val="Normal"/>
-        <w:ind w:left="708" w:hanging="0"/>
+        <w:ind w:left="708" w:right="0" w:hanging="0"/>
         <w:rPr/>
       </w:pPr>
       <w:r>
@@ -1810,13 +1801,13 @@
         <w:pStyle w:val="Normal"/>
         <w:rPr>
           <w:rFonts w:ascii="Courier New" w:hAnsi="Courier New" w:cs="Courier New"/>
-          <w:color w:val="767171" w:themeColor="background2" w:themeShade="80"/>
-        </w:rPr>
-      </w:pPr>
-      <w:r>
-        <w:rPr>
-          <w:rFonts w:cs="Courier New" w:ascii="Courier New" w:hAnsi="Courier New"/>
-          <w:color w:val="767171" w:themeColor="background2" w:themeShade="80"/>
+          <w:color w:val="767171"/>
+        </w:rPr>
+      </w:pPr>
+      <w:r>
+        <w:rPr>
+          <w:rFonts w:cs="Courier New" w:ascii="Courier New" w:hAnsi="Courier New"/>
+          <w:color w:val="767171"/>
         </w:rPr>
         <w:t>«  Cette conversation est inquiétante. Nos doutes se confirment. Les équipes techniques ont repérés un fichier non sécurisé « /log.txt » sur sa carte SD qui pourrait contenir des données intéressantes. Peux-tu lire le contenu ? »</w:t>
       </w:r>
@@ -1826,13 +1817,13 @@
         <w:pStyle w:val="Normal"/>
         <w:rPr>
           <w:rFonts w:ascii="Courier New" w:hAnsi="Courier New" w:cs="Courier New"/>
-          <w:color w:val="767171" w:themeColor="background2" w:themeShade="80"/>
-        </w:rPr>
-      </w:pPr>
-      <w:r>
-        <w:rPr>
-          <w:rFonts w:cs="Courier New" w:ascii="Courier New" w:hAnsi="Courier New"/>
-          <w:color w:val="767171" w:themeColor="background2" w:themeShade="80"/>
+          <w:color w:val="767171"/>
+        </w:rPr>
+      </w:pPr>
+      <w:r>
+        <w:rPr>
+          <w:rFonts w:cs="Courier New" w:ascii="Courier New" w:hAnsi="Courier New"/>
+          <w:color w:val="767171"/>
         </w:rPr>
       </w:r>
     </w:p>
@@ -1841,13 +1832,13 @@
         <w:pStyle w:val="Normal"/>
         <w:rPr>
           <w:rFonts w:ascii="Courier New" w:hAnsi="Courier New" w:cs="Courier New"/>
-          <w:color w:val="767171" w:themeColor="background2" w:themeShade="80"/>
-        </w:rPr>
-      </w:pPr>
-      <w:r>
-        <w:rPr>
-          <w:rFonts w:cs="Courier New" w:ascii="Courier New" w:hAnsi="Courier New"/>
-          <w:color w:val="767171" w:themeColor="background2" w:themeShade="80"/>
+          <w:color w:val="767171"/>
+        </w:rPr>
+      </w:pPr>
+      <w:r>
+        <w:rPr>
+          <w:rFonts w:cs="Courier New" w:ascii="Courier New" w:hAnsi="Courier New"/>
+          <w:color w:val="767171"/>
         </w:rPr>
       </w:r>
     </w:p>
@@ -1856,13 +1847,13 @@
         <w:pStyle w:val="Normal"/>
         <w:rPr>
           <w:rFonts w:ascii="Courier New" w:hAnsi="Courier New" w:cs="Courier New"/>
-          <w:color w:val="767171" w:themeColor="background2" w:themeShade="80"/>
-        </w:rPr>
-      </w:pPr>
-      <w:r>
-        <w:rPr>
-          <w:rFonts w:cs="Courier New" w:ascii="Courier New" w:hAnsi="Courier New"/>
-          <w:color w:val="767171" w:themeColor="background2" w:themeShade="80"/>
+          <w:color w:val="767171"/>
+        </w:rPr>
+      </w:pPr>
+      <w:r>
+        <w:rPr>
+          <w:rFonts w:cs="Courier New" w:ascii="Courier New" w:hAnsi="Courier New"/>
+          <w:color w:val="767171"/>
         </w:rPr>
       </w:r>
     </w:p>
@@ -2027,14 +2018,14 @@
         <w:pStyle w:val="Normal"/>
         <w:rPr>
           <w:rFonts w:ascii="Courier New" w:hAnsi="Courier New" w:cs="Courier New"/>
-          <w:color w:val="767171" w:themeColor="background2" w:themeShade="80"/>
+          <w:color w:val="767171"/>
           <w:lang w:val="en-US"/>
         </w:rPr>
       </w:pPr>
       <w:r>
         <w:rPr>
           <w:rFonts w:cs="Courier New" w:ascii="Courier New" w:hAnsi="Courier New"/>
-          <w:color w:val="767171" w:themeColor="background2" w:themeShade="80"/>
+          <w:color w:val="767171"/>
           <w:lang w:val="en-US"/>
         </w:rPr>
       </w:r>
@@ -2056,17 +2047,17 @@
     <w:p>
       <w:pPr>
         <w:pStyle w:val="Normal"/>
-        <w:ind w:left="360" w:hanging="0"/>
-        <w:rPr/>
-      </w:pPr>
-      <w:r>
-        <w:rPr/>
-      </w:r>
-    </w:p>
-    <w:p>
-      <w:pPr>
-        <w:pStyle w:val="Normal"/>
-        <w:ind w:left="360" w:hanging="0"/>
+        <w:ind w:left="360" w:right="0" w:hanging="0"/>
+        <w:rPr/>
+      </w:pPr>
+      <w:r>
+        <w:rPr/>
+      </w:r>
+    </w:p>
+    <w:p>
+      <w:pPr>
+        <w:pStyle w:val="Normal"/>
+        <w:ind w:left="360" w:right="0" w:hanging="0"/>
         <w:rPr/>
       </w:pPr>
       <w:r>
@@ -2101,7 +2092,7 @@
     <w:p>
       <w:pPr>
         <w:pStyle w:val="Normal"/>
-        <w:ind w:firstLine="360"/>
+        <w:ind w:left="0" w:right="0" w:firstLine="360"/>
         <w:rPr/>
       </w:pPr>
       <w:r>
@@ -2134,9 +2125,7 @@
           <w:ilvl w:val="0"/>
           <w:numId w:val="3"/>
         </w:numPr>
-        <w:rPr>
-          <w:rFonts w:ascii="Courier New" w:hAnsi="Courier New" w:cs="Courier New"/>
-        </w:rPr>
+        <w:rPr/>
       </w:pPr>
       <w:r>
         <w:rPr/>
@@ -2151,7 +2140,7 @@
       <w:r>
         <w:rPr>
           <w:rFonts w:cs="Courier New" w:ascii="Courier New" w:hAnsi="Courier New"/>
-          <w:color w:val="3B3838" w:themeColor="background2" w:themeShade="40"/>
+          <w:color w:val="3B3838"/>
         </w:rPr>
         <w:t xml:space="preserve">Donner à Gunter1 le contenu du fichier log  </w:t>
       </w:r>
@@ -2179,7 +2168,7 @@
       <w:r>
         <w:rPr>
           <w:rFonts w:cs="Courier New" w:ascii="Courier New" w:hAnsi="Courier New"/>
-          <w:color w:val="3B3838" w:themeColor="background2" w:themeShade="40"/>
+          <w:color w:val="3B3838"/>
         </w:rPr>
         <w:t xml:space="preserve"> Donner à Gunter1 le contenu du fichier article </w:t>
       </w:r>
@@ -2200,13 +2189,13 @@
         </w:numPr>
         <w:rPr>
           <w:rFonts w:ascii="Courier New" w:hAnsi="Courier New" w:cs="Courier New"/>
-          <w:color w:val="3B3838" w:themeColor="background2" w:themeShade="40"/>
-        </w:rPr>
-      </w:pPr>
-      <w:r>
-        <w:rPr>
-          <w:rFonts w:cs="Courier New" w:ascii="Courier New" w:hAnsi="Courier New"/>
-          <w:color w:val="3B3838" w:themeColor="background2" w:themeShade="40"/>
+          <w:color w:val="3B3838"/>
+        </w:rPr>
+      </w:pPr>
+      <w:r>
+        <w:rPr>
+          <w:rFonts w:cs="Courier New" w:ascii="Courier New" w:hAnsi="Courier New"/>
+          <w:color w:val="3B3838"/>
         </w:rPr>
         <w:t>[Mentir] Le fichier log.txt est vide</w:t>
       </w:r>
@@ -2220,13 +2209,13 @@
         </w:numPr>
         <w:rPr>
           <w:rFonts w:ascii="Courier New" w:hAnsi="Courier New" w:cs="Courier New"/>
-          <w:color w:val="3B3838" w:themeColor="background2" w:themeShade="40"/>
-        </w:rPr>
-      </w:pPr>
-      <w:r>
-        <w:rPr>
-          <w:rFonts w:cs="Courier New" w:ascii="Courier New" w:hAnsi="Courier New"/>
-          <w:color w:val="3B3838" w:themeColor="background2" w:themeShade="40"/>
+          <w:color w:val="3B3838"/>
+        </w:rPr>
+      </w:pPr>
+      <w:r>
+        <w:rPr>
+          <w:rFonts w:cs="Courier New" w:ascii="Courier New" w:hAnsi="Courier New"/>
+          <w:color w:val="3B3838"/>
         </w:rPr>
         <w:t>[Revenir à l’exercice…]</w:t>
       </w:r>
@@ -2270,21 +2259,19 @@
     <w:p>
       <w:pPr>
         <w:pStyle w:val="Normal"/>
+        <w:rPr/>
+      </w:pPr>
+      <w:r>
+        <w:rPr>
+          <w:rFonts w:cs="Courier New" w:ascii="Courier New" w:hAnsi="Courier New"/>
+          <w:b/>
+        </w:rPr>
+        <w:t xml:space="preserve">(=&gt;Branch1) </w:t>
+      </w:r>
+      <w:r>
         <w:rPr>
           <w:u w:val="single"/>
         </w:rPr>
-      </w:pPr>
-      <w:r>
-        <w:rPr>
-          <w:rFonts w:cs="Courier New" w:ascii="Courier New" w:hAnsi="Courier New"/>
-          <w:b/>
-        </w:rPr>
-        <w:t xml:space="preserve">(=&gt;Branch1) </w:t>
-      </w:r>
-      <w:r>
-        <w:rPr>
-          <w:u w:val="single"/>
-        </w:rPr>
         <w:t>*Le joueur a envoyé le contenu de log.txt ou a menti*</w:t>
       </w:r>
     </w:p>
@@ -2311,13 +2298,13 @@
         <w:pStyle w:val="Normal"/>
         <w:rPr>
           <w:rFonts w:ascii="Courier New" w:hAnsi="Courier New" w:cs="Courier New"/>
-          <w:color w:val="3B3838" w:themeColor="background2" w:themeShade="40"/>
-        </w:rPr>
-      </w:pPr>
-      <w:r>
-        <w:rPr>
-          <w:rFonts w:cs="Courier New" w:ascii="Courier New" w:hAnsi="Courier New"/>
-          <w:color w:val="3B3838" w:themeColor="background2" w:themeShade="40"/>
+          <w:color w:val="3B3838"/>
+        </w:rPr>
+      </w:pPr>
+      <w:r>
+        <w:rPr>
+          <w:rFonts w:cs="Courier New" w:ascii="Courier New" w:hAnsi="Courier New"/>
+          <w:color w:val="3B3838"/>
         </w:rPr>
         <w:t>« Nous pensons maintenant connaitre sa destination.  Il nous faut ses coordonnées GPS pour pouvoir l’intercepter. C’est du très bon travail ! »</w:t>
       </w:r>
@@ -2426,42 +2413,56 @@
       <w:pPr>
         <w:pStyle w:val="Normal"/>
         <w:jc w:val="center"/>
-        <w:rPr>
+        <w:rPr/>
+      </w:pPr>
+      <w:r>
+        <w:rPr>
+          <w:rFonts w:cs="Courier New" w:ascii="Courier New" w:hAnsi="Courier New"/>
+          <w:b/>
           <w:lang w:val="en-US"/>
         </w:rPr>
-      </w:pPr>
-      <w:r>
-        <w:rPr>
-          <w:rFonts w:cs="Courier New" w:ascii="Courier New" w:hAnsi="Courier New"/>
-          <w:b/>
+        <w:t xml:space="preserve">Gunter1 </w:t>
+      </w:r>
+      <w:r>
+        <w:rPr>
           <w:lang w:val="en-US"/>
         </w:rPr>
-        <w:t xml:space="preserve">Gunter1 </w:t>
-      </w:r>
-      <w:r>
-        <w:rPr>
+        <w:t>*Gunter is now disconnected…*</w:t>
+      </w:r>
+    </w:p>
+    <w:p>
+      <w:pPr>
+        <w:pStyle w:val="Normal"/>
+        <w:jc w:val="center"/>
+        <w:rPr>
+          <w:rFonts w:ascii="Courier New" w:hAnsi="Courier New" w:cs="Courier New"/>
+          <w:b/>
+          <w:b/>
           <w:lang w:val="en-US"/>
         </w:rPr>
-        <w:t>*Gunter is now disconnected…*</w:t>
-      </w:r>
-    </w:p>
-    <w:p>
-      <w:pPr>
-        <w:pStyle w:val="Normal"/>
-        <w:jc w:val="center"/>
+      </w:pPr>
+      <w:r>
+        <w:rPr>
+          <w:rFonts w:cs="Courier New" w:ascii="Courier New" w:hAnsi="Courier New"/>
+          <w:b/>
+          <w:lang w:val="en-US"/>
+        </w:rPr>
+      </w:r>
+    </w:p>
+    <w:p>
+      <w:pPr>
+        <w:pStyle w:val="Normal"/>
         <w:rPr>
           <w:rFonts w:ascii="Courier New" w:hAnsi="Courier New" w:cs="Courier New"/>
-          <w:b/>
-          <w:b/>
-          <w:lang w:val="en-US"/>
-        </w:rPr>
-      </w:pPr>
-      <w:r>
-        <w:rPr>
-          <w:rFonts w:cs="Courier New" w:ascii="Courier New" w:hAnsi="Courier New"/>
-          <w:b/>
-          <w:lang w:val="en-US"/>
-        </w:rPr>
+          <w:color w:val="3B3838"/>
+        </w:rPr>
+      </w:pPr>
+      <w:r>
+        <w:rPr>
+          <w:rFonts w:cs="Courier New" w:ascii="Courier New" w:hAnsi="Courier New"/>
+          <w:color w:val="3B3838"/>
+        </w:rPr>
+        <w:t>«…»</w:t>
       </w:r>
     </w:p>
     <w:p>
@@ -2469,29 +2470,13 @@
         <w:pStyle w:val="Normal"/>
         <w:rPr>
           <w:rFonts w:ascii="Courier New" w:hAnsi="Courier New" w:cs="Courier New"/>
-          <w:color w:val="3B3838" w:themeColor="background2" w:themeShade="40"/>
-        </w:rPr>
-      </w:pPr>
-      <w:r>
-        <w:rPr>
-          <w:rFonts w:cs="Courier New" w:ascii="Courier New" w:hAnsi="Courier New"/>
-          <w:color w:val="3B3838" w:themeColor="background2" w:themeShade="40"/>
-        </w:rPr>
-        <w:t>«…»</w:t>
-      </w:r>
-    </w:p>
-    <w:p>
-      <w:pPr>
-        <w:pStyle w:val="Normal"/>
-        <w:rPr>
-          <w:rFonts w:ascii="Courier New" w:hAnsi="Courier New" w:cs="Courier New"/>
-          <w:color w:val="3B3838" w:themeColor="background2" w:themeShade="40"/>
-        </w:rPr>
-      </w:pPr>
-      <w:r>
-        <w:rPr>
-          <w:rFonts w:cs="Courier New" w:ascii="Courier New" w:hAnsi="Courier New"/>
-          <w:color w:val="3B3838" w:themeColor="background2" w:themeShade="40"/>
+          <w:color w:val="3B3838"/>
+        </w:rPr>
+      </w:pPr>
+      <w:r>
+        <w:rPr>
+          <w:rFonts w:cs="Courier New" w:ascii="Courier New" w:hAnsi="Courier New"/>
+          <w:color w:val="3B3838"/>
         </w:rPr>
       </w:r>
     </w:p>
@@ -2714,7 +2699,7 @@
       </w:pPr>
       <w:rPr>
         <w:rFonts w:ascii="Wingdings" w:hAnsi="Wingdings" w:cs="Wingdings" w:hint="default"/>
-        <w:rFonts w:cs=""/>
+        <w:rFonts w:cs="DejaVu Sans"/>
       </w:rPr>
     </w:lvl>
     <w:lvl w:ilvl="1">
@@ -3034,7 +3019,7 @@
   <w:docDefaults>
     <w:rPrDefault>
       <w:rPr>
-        <w:rFonts w:ascii="Calibri" w:hAnsi="Calibri" w:eastAsia="" w:cs="" w:asciiTheme="minorHAnsi" w:cstheme="minorBidi" w:eastAsiaTheme="minorEastAsia" w:hAnsiTheme="minorHAnsi"/>
+        <w:rFonts w:ascii="Calibri" w:hAnsi="Calibri" w:eastAsia="DejaVu Sans" w:cs="DejaVu Sans"/>
         <w:sz w:val="22"/>
         <w:szCs w:val="22"/>
         <w:lang w:val="fr-FR" w:eastAsia="en-US" w:bidi="ar-SA"/>
@@ -3044,391 +3029,20 @@
       <w:pPr/>
     </w:pPrDefault>
   </w:docDefaults>
-  <w:latentStyles w:defLockedState="0" w:defUIPriority="99" w:defSemiHidden="0" w:defUnhideWhenUsed="0" w:defQFormat="0" w:count="371">
-    <w:lsdException w:name="Normal" w:uiPriority="0" w:qFormat="1"/>
-    <w:lsdException w:name="heading 1" w:uiPriority="9" w:qFormat="1"/>
-    <w:lsdException w:name="heading 2" w:uiPriority="9" w:semiHidden="1" w:unhideWhenUsed="1" w:qFormat="1"/>
-    <w:lsdException w:name="heading 3" w:uiPriority="9" w:semiHidden="1" w:unhideWhenUsed="1" w:qFormat="1"/>
-    <w:lsdException w:name="heading 4" w:uiPriority="9" w:semiHidden="1" w:unhideWhenUsed="1" w:qFormat="1"/>
-    <w:lsdException w:name="heading 5" w:uiPriority="9" w:semiHidden="1" w:unhideWhenUsed="1" w:qFormat="1"/>
-    <w:lsdException w:name="heading 6" w:uiPriority="9" w:semiHidden="1" w:unhideWhenUsed="1" w:qFormat="1"/>
-    <w:lsdException w:name="heading 7" w:uiPriority="9" w:semiHidden="1" w:unhideWhenUsed="1" w:qFormat="1"/>
-    <w:lsdException w:name="heading 8" w:uiPriority="9" w:semiHidden="1" w:unhideWhenUsed="1" w:qFormat="1"/>
-    <w:lsdException w:name="heading 9" w:uiPriority="9" w:semiHidden="1" w:unhideWhenUsed="1" w:qFormat="1"/>
-    <w:lsdException w:name="index 1" w:semiHidden="1" w:unhideWhenUsed="1"/>
-    <w:lsdException w:name="index 2" w:semiHidden="1" w:unhideWhenUsed="1"/>
-    <w:lsdException w:name="index 3" w:semiHidden="1" w:unhideWhenUsed="1"/>
-    <w:lsdException w:name="index 4" w:semiHidden="1" w:unhideWhenUsed="1"/>
-    <w:lsdException w:name="index 5" w:semiHidden="1" w:unhideWhenUsed="1"/>
-    <w:lsdException w:name="index 6" w:semiHidden="1" w:unhideWhenUsed="1"/>
-    <w:lsdException w:name="index 7" w:semiHidden="1" w:unhideWhenUsed="1"/>
-    <w:lsdException w:name="index 8" w:semiHidden="1" w:unhideWhenUsed="1"/>
-    <w:lsdException w:name="index 9" w:semiHidden="1" w:unhideWhenUsed="1"/>
-    <w:lsdException w:name="toc 1" w:uiPriority="39" w:semiHidden="1" w:unhideWhenUsed="1"/>
-    <w:lsdException w:name="toc 2" w:uiPriority="39" w:semiHidden="1" w:unhideWhenUsed="1"/>
-    <w:lsdException w:name="toc 3" w:uiPriority="39" w:semiHidden="1" w:unhideWhenUsed="1"/>
-    <w:lsdException w:name="toc 4" w:uiPriority="39" w:semiHidden="1" w:unhideWhenUsed="1"/>
-    <w:lsdException w:name="toc 5" w:uiPriority="39" w:semiHidden="1" w:unhideWhenUsed="1"/>
-    <w:lsdException w:name="toc 6" w:uiPriority="39" w:semiHidden="1" w:unhideWhenUsed="1"/>
-    <w:lsdException w:name="toc 7" w:uiPriority="39" w:semiHidden="1" w:unhideWhenUsed="1"/>
-    <w:lsdException w:name="toc 8" w:uiPriority="39" w:semiHidden="1" w:unhideWhenUsed="1"/>
-    <w:lsdException w:name="toc 9" w:uiPriority="39" w:semiHidden="1" w:unhideWhenUsed="1"/>
-    <w:lsdException w:name="Normal Indent" w:semiHidden="1" w:unhideWhenUsed="1"/>
-    <w:lsdException w:name="footnote text" w:semiHidden="1" w:unhideWhenUsed="1"/>
-    <w:lsdException w:name="annotation text" w:semiHidden="1" w:unhideWhenUsed="1"/>
-    <w:lsdException w:name="header" w:semiHidden="1" w:unhideWhenUsed="1"/>
-    <w:lsdException w:name="footer" w:semiHidden="1" w:unhideWhenUsed="1"/>
-    <w:lsdException w:name="index heading" w:semiHidden="1" w:unhideWhenUsed="1"/>
-    <w:lsdException w:name="caption" w:uiPriority="35" w:semiHidden="1" w:unhideWhenUsed="1" w:qFormat="1"/>
-    <w:lsdException w:name="table of figures" w:semiHidden="1" w:unhideWhenUsed="1"/>
-    <w:lsdException w:name="envelope address" w:semiHidden="1" w:unhideWhenUsed="1"/>
-    <w:lsdException w:name="envelope return" w:semiHidden="1" w:unhideWhenUsed="1"/>
-    <w:lsdException w:name="footnote reference" w:semiHidden="1" w:unhideWhenUsed="1"/>
-    <w:lsdException w:name="annotation reference" w:semiHidden="1" w:unhideWhenUsed="1"/>
-    <w:lsdException w:name="line number" w:semiHidden="1" w:unhideWhenUsed="1"/>
-    <w:lsdException w:name="page number" w:semiHidden="1" w:unhideWhenUsed="1"/>
-    <w:lsdException w:name="endnote reference" w:semiHidden="1" w:unhideWhenUsed="1"/>
-    <w:lsdException w:name="endnote text" w:semiHidden="1" w:unhideWhenUsed="1"/>
-    <w:lsdException w:name="table of authorities" w:semiHidden="1" w:unhideWhenUsed="1"/>
-    <w:lsdException w:name="macro" w:semiHidden="1" w:unhideWhenUsed="1"/>
-    <w:lsdException w:name="toa heading" w:semiHidden="1" w:unhideWhenUsed="1"/>
-    <w:lsdException w:name="List" w:semiHidden="1" w:unhideWhenUsed="1"/>
-    <w:lsdException w:name="List Bullet" w:semiHidden="1" w:unhideWhenUsed="1"/>
-    <w:lsdException w:name="List Number" w:semiHidden="1" w:unhideWhenUsed="1"/>
-    <w:lsdException w:name="List 2" w:semiHidden="1" w:unhideWhenUsed="1"/>
-    <w:lsdException w:name="List 3" w:semiHidden="1" w:unhideWhenUsed="1"/>
-    <w:lsdException w:name="List 4" w:semiHidden="1" w:unhideWhenUsed="1"/>
-    <w:lsdException w:name="List 5" w:semiHidden="1" w:unhideWhenUsed="1"/>
-    <w:lsdException w:name="List Bullet 2" w:semiHidden="1" w:unhideWhenUsed="1"/>
-    <w:lsdException w:name="List Bullet 3" w:semiHidden="1" w:unhideWhenUsed="1"/>
-    <w:lsdException w:name="List Bullet 4" w:semiHidden="1" w:unhideWhenUsed="1"/>
-    <w:lsdException w:name="List Bullet 5" w:semiHidden="1" w:unhideWhenUsed="1"/>
-    <w:lsdException w:name="List Number 2" w:semiHidden="1" w:unhideWhenUsed="1"/>
-    <w:lsdException w:name="List Number 3" w:semiHidden="1" w:unhideWhenUsed="1"/>
-    <w:lsdException w:name="List Number 4" w:semiHidden="1" w:unhideWhenUsed="1"/>
-    <w:lsdException w:name="List Number 5" w:semiHidden="1" w:unhideWhenUsed="1"/>
-    <w:lsdException w:name="Title" w:uiPriority="10" w:qFormat="1"/>
-    <w:lsdException w:name="Closing" w:semiHidden="1" w:unhideWhenUsed="1"/>
-    <w:lsdException w:name="Signature" w:semiHidden="1" w:unhideWhenUsed="1"/>
-    <w:lsdException w:name="Default Paragraph Font" w:uiPriority="1" w:semiHidden="1" w:unhideWhenUsed="1"/>
-    <w:lsdException w:name="Body Text" w:semiHidden="1" w:unhideWhenUsed="1"/>
-    <w:lsdException w:name="Body Text Indent" w:semiHidden="1" w:unhideWhenUsed="1"/>
-    <w:lsdException w:name="List Continue" w:semiHidden="1" w:unhideWhenUsed="1"/>
-    <w:lsdException w:name="List Continue 2" w:semiHidden="1" w:unhideWhenUsed="1"/>
-    <w:lsdException w:name="List Continue 3" w:semiHidden="1" w:unhideWhenUsed="1"/>
-    <w:lsdException w:name="List Continue 4" w:semiHidden="1" w:unhideWhenUsed="1"/>
-    <w:lsdException w:name="List Continue 5" w:semiHidden="1" w:unhideWhenUsed="1"/>
-    <w:lsdException w:name="Message Header" w:semiHidden="1" w:unhideWhenUsed="1"/>
-    <w:lsdException w:name="Subtitle" w:uiPriority="11" w:qFormat="1"/>
-    <w:lsdException w:name="Salutation" w:semiHidden="1" w:unhideWhenUsed="1"/>
-    <w:lsdException w:name="Date" w:semiHidden="1" w:unhideWhenUsed="1"/>
-    <w:lsdException w:name="Body Text First Indent" w:semiHidden="1" w:unhideWhenUsed="1"/>
-    <w:lsdException w:name="Body Text First Indent 2" w:semiHidden="1" w:unhideWhenUsed="1"/>
-    <w:lsdException w:name="Note Heading" w:semiHidden="1" w:unhideWhenUsed="1"/>
-    <w:lsdException w:name="Body Text 2" w:semiHidden="1" w:unhideWhenUsed="1"/>
-    <w:lsdException w:name="Body Text 3" w:semiHidden="1" w:unhideWhenUsed="1"/>
-    <w:lsdException w:name="Body Text Indent 2" w:semiHidden="1" w:unhideWhenUsed="1"/>
-    <w:lsdException w:name="Body Text Indent 3" w:semiHidden="1" w:unhideWhenUsed="1"/>
-    <w:lsdException w:name="Block Text" w:semiHidden="1" w:unhideWhenUsed="1"/>
-    <w:lsdException w:name="Hyperlink" w:semiHidden="1" w:unhideWhenUsed="1"/>
-    <w:lsdException w:name="FollowedHyperlink" w:semiHidden="1" w:unhideWhenUsed="1"/>
-    <w:lsdException w:name="Strong" w:uiPriority="22" w:qFormat="1"/>
-    <w:lsdException w:name="Emphasis" w:uiPriority="20" w:qFormat="1"/>
-    <w:lsdException w:name="Document Map" w:semiHidden="1" w:unhideWhenUsed="1"/>
-    <w:lsdException w:name="Plain Text" w:semiHidden="1" w:unhideWhenUsed="1"/>
-    <w:lsdException w:name="E-mail Signature" w:semiHidden="1" w:unhideWhenUsed="1"/>
-    <w:lsdException w:name="HTML Top of Form" w:semiHidden="1" w:unhideWhenUsed="1"/>
-    <w:lsdException w:name="HTML Bottom of Form" w:semiHidden="1" w:unhideWhenUsed="1"/>
-    <w:lsdException w:name="Normal (Web)" w:semiHidden="1" w:unhideWhenUsed="1"/>
-    <w:lsdException w:name="HTML Acronym" w:semiHidden="1" w:unhideWhenUsed="1"/>
-    <w:lsdException w:name="HTML Address" w:semiHidden="1" w:unhideWhenUsed="1"/>
-    <w:lsdException w:name="HTML Cite" w:semiHidden="1" w:unhideWhenUsed="1"/>
-    <w:lsdException w:name="HTML Code" w:semiHidden="1" w:unhideWhenUsed="1"/>
-    <w:lsdException w:name="HTML Definition" w:semiHidden="1" w:unhideWhenUsed="1"/>
-    <w:lsdException w:name="HTML Keyboard" w:semiHidden="1" w:unhideWhenUsed="1"/>
-    <w:lsdException w:name="HTML Preformatted" w:semiHidden="1" w:unhideWhenUsed="1"/>
-    <w:lsdException w:name="HTML Sample" w:semiHidden="1" w:unhideWhenUsed="1"/>
-    <w:lsdException w:name="HTML Typewriter" w:semiHidden="1" w:unhideWhenUsed="1"/>
-    <w:lsdException w:name="HTML Variable" w:semiHidden="1" w:unhideWhenUsed="1"/>
-    <w:lsdException w:name="Normal Table" w:semiHidden="1" w:unhideWhenUsed="1"/>
-    <w:lsdException w:name="annotation subject" w:semiHidden="1" w:unhideWhenUsed="1"/>
-    <w:lsdException w:name="No List" w:semiHidden="1" w:unhideWhenUsed="1"/>
-    <w:lsdException w:name="Outline List 1" w:semiHidden="1" w:unhideWhenUsed="1"/>
-    <w:lsdException w:name="Outline List 2" w:semiHidden="1" w:unhideWhenUsed="1"/>
-    <w:lsdException w:name="Outline List 3" w:semiHidden="1" w:unhideWhenUsed="1"/>
-    <w:lsdException w:name="Table Simple 1" w:semiHidden="1" w:unhideWhenUsed="1"/>
-    <w:lsdException w:name="Table Simple 2" w:semiHidden="1" w:unhideWhenUsed="1"/>
-    <w:lsdException w:name="Table Simple 3" w:semiHidden="1" w:unhideWhenUsed="1"/>
-    <w:lsdException w:name="Table Classic 1" w:semiHidden="1" w:unhideWhenUsed="1"/>
-    <w:lsdException w:name="Table Classic 2" w:semiHidden="1" w:unhideWhenUsed="1"/>
-    <w:lsdException w:name="Table Classic 3" w:semiHidden="1" w:unhideWhenUsed="1"/>
-    <w:lsdException w:name="Table Classic 4" w:semiHidden="1" w:unhideWhenUsed="1"/>
-    <w:lsdException w:name="Table Colorful 1" w:semiHidden="1" w:unhideWhenUsed="1"/>
-    <w:lsdException w:name="Table Colorful 2" w:semiHidden="1" w:unhideWhenUsed="1"/>
-    <w:lsdException w:name="Table Colorful 3" w:semiHidden="1" w:unhideWhenUsed="1"/>
-    <w:lsdException w:name="Table Columns 1" w:semiHidden="1" w:unhideWhenUsed="1"/>
-    <w:lsdException w:name="Table Columns 2" w:semiHidden="1" w:unhideWhenUsed="1"/>
-    <w:lsdException w:name="Table Columns 3" w:semiHidden="1" w:unhideWhenUsed="1"/>
-    <w:lsdException w:name="Table Columns 4" w:semiHidden="1" w:unhideWhenUsed="1"/>
-    <w:lsdException w:name="Table Columns 5" w:semiHidden="1" w:unhideWhenUsed="1"/>
-    <w:lsdException w:name="Table Grid 1" w:semiHidden="1" w:unhideWhenUsed="1"/>
-    <w:lsdException w:name="Table Grid 2" w:semiHidden="1" w:unhideWhenUsed="1"/>
-    <w:lsdException w:name="Table Grid 3" w:semiHidden="1" w:unhideWhenUsed="1"/>
-    <w:lsdException w:name="Table Grid 4" w:semiHidden="1" w:unhideWhenUsed="1"/>
-    <w:lsdException w:name="Table Grid 5" w:semiHidden="1" w:unhideWhenUsed="1"/>
-    <w:lsdException w:name="Table Grid 6" w:semiHidden="1" w:unhideWhenUsed="1"/>
-    <w:lsdException w:name="Table Grid 7" w:semiHidden="1" w:unhideWhenUsed="1"/>
-    <w:lsdException w:name="Table Grid 8" w:semiHidden="1" w:unhideWhenUsed="1"/>
-    <w:lsdException w:name="Table List 1" w:semiHidden="1" w:unhideWhenUsed="1"/>
-    <w:lsdException w:name="Table List 2" w:semiHidden="1" w:unhideWhenUsed="1"/>
-    <w:lsdException w:name="Table List 3" w:semiHidden="1" w:unhideWhenUsed="1"/>
-    <w:lsdException w:name="Table List 4" w:semiHidden="1" w:unhideWhenUsed="1"/>
-    <w:lsdException w:name="Table List 5" w:semiHidden="1" w:unhideWhenUsed="1"/>
-    <w:lsdException w:name="Table List 6" w:semiHidden="1" w:unhideWhenUsed="1"/>
-    <w:lsdException w:name="Table List 7" w:semiHidden="1" w:unhideWhenUsed="1"/>
-    <w:lsdException w:name="Table List 8" w:semiHidden="1" w:unhideWhenUsed="1"/>
-    <w:lsdException w:name="Table 3D effects 1" w:semiHidden="1" w:unhideWhenUsed="1"/>
-    <w:lsdException w:name="Table 3D effects 2" w:semiHidden="1" w:unhideWhenUsed="1"/>
-    <w:lsdException w:name="Table 3D effects 3" w:semiHidden="1" w:unhideWhenUsed="1"/>
-    <w:lsdException w:name="Table Contemporary" w:semiHidden="1" w:unhideWhenUsed="1"/>
-    <w:lsdException w:name="Table Elegant" w:semiHidden="1" w:unhideWhenUsed="1"/>
-    <w:lsdException w:name="Table Professional" w:semiHidden="1" w:unhideWhenUsed="1"/>
-    <w:lsdException w:name="Table Subtle 1" w:semiHidden="1" w:unhideWhenUsed="1"/>
-    <w:lsdException w:name="Table Subtle 2" w:semiHidden="1" w:unhideWhenUsed="1"/>
-    <w:lsdException w:name="Table Web 1" w:semiHidden="1" w:unhideWhenUsed="1"/>
-    <w:lsdException w:name="Table Web 2" w:semiHidden="1" w:unhideWhenUsed="1"/>
-    <w:lsdException w:name="Table Web 3" w:semiHidden="1" w:unhideWhenUsed="1"/>
-    <w:lsdException w:name="Balloon Text" w:semiHidden="1" w:unhideWhenUsed="1"/>
-    <w:lsdException w:name="Table Grid" w:uiPriority="39"/>
-    <w:lsdException w:name="Table Theme" w:semiHidden="1" w:unhideWhenUsed="1"/>
-    <w:lsdException w:name="Placeholder Text" w:semiHidden="1"/>
-    <w:lsdException w:name="No Spacing" w:uiPriority="1" w:qFormat="1"/>
-    <w:lsdException w:name="Light Shading" w:uiPriority="60"/>
-    <w:lsdException w:name="Light List" w:uiPriority="61"/>
-    <w:lsdException w:name="Light Grid" w:uiPriority="62"/>
-    <w:lsdException w:name="Medium Shading 1" w:uiPriority="63"/>
-    <w:lsdException w:name="Medium Shading 2" w:uiPriority="64"/>
-    <w:lsdException w:name="Medium List 1" w:uiPriority="65"/>
-    <w:lsdException w:name="Medium List 2" w:uiPriority="66"/>
-    <w:lsdException w:name="Medium Grid 1" w:uiPriority="67"/>
-    <w:lsdException w:name="Medium Grid 2" w:uiPriority="68"/>
-    <w:lsdException w:name="Medium Grid 3" w:uiPriority="69"/>
-    <w:lsdException w:name="Dark List" w:uiPriority="70"/>
-    <w:lsdException w:name="Colorful Shading" w:uiPriority="71"/>
-    <w:lsdException w:name="Colorful List" w:uiPriority="72"/>
-    <w:lsdException w:name="Colorful Grid" w:uiPriority="73"/>
-    <w:lsdException w:name="Light Shading Accent 1" w:uiPriority="60"/>
-    <w:lsdException w:name="Light List Accent 1" w:uiPriority="61"/>
-    <w:lsdException w:name="Light Grid Accent 1" w:uiPriority="62"/>
-    <w:lsdException w:name="Medium Shading 1 Accent 1" w:uiPriority="63"/>
-    <w:lsdException w:name="Medium Shading 2 Accent 1" w:uiPriority="64"/>
-    <w:lsdException w:name="Medium List 1 Accent 1" w:uiPriority="65"/>
-    <w:lsdException w:name="Revision" w:semiHidden="1"/>
-    <w:lsdException w:name="List Paragraph" w:uiPriority="34" w:qFormat="1"/>
-    <w:lsdException w:name="Quote" w:uiPriority="29" w:qFormat="1"/>
-    <w:lsdException w:name="Intense Quote" w:uiPriority="30" w:qFormat="1"/>
-    <w:lsdException w:name="Medium List 2 Accent 1" w:uiPriority="66"/>
-    <w:lsdException w:name="Medium Grid 1 Accent 1" w:uiPriority="67"/>
-    <w:lsdException w:name="Medium Grid 2 Accent 1" w:uiPriority="68"/>
-    <w:lsdException w:name="Medium Grid 3 Accent 1" w:uiPriority="69"/>
-    <w:lsdException w:name="Dark List Accent 1" w:uiPriority="70"/>
-    <w:lsdException w:name="Colorful Shading Accent 1" w:uiPriority="71"/>
-    <w:lsdException w:name="Colorful List Accent 1" w:uiPriority="72"/>
-    <w:lsdException w:name="Colorful Grid Accent 1" w:uiPriority="73"/>
-    <w:lsdException w:name="Light Shading Accent 2" w:uiPriority="60"/>
-    <w:lsdException w:name="Light List Accent 2" w:uiPriority="61"/>
-    <w:lsdException w:name="Light Grid Accent 2" w:uiPriority="62"/>
-    <w:lsdException w:name="Medium Shading 1 Accent 2" w:uiPriority="63"/>
-    <w:lsdException w:name="Medium Shading 2 Accent 2" w:uiPriority="64"/>
-    <w:lsdException w:name="Medium List 1 Accent 2" w:uiPriority="65"/>
-    <w:lsdException w:name="Medium List 2 Accent 2" w:uiPriority="66"/>
-    <w:lsdException w:name="Medium Grid 1 Accent 2" w:uiPriority="67"/>
-    <w:lsdException w:name="Medium Grid 2 Accent 2" w:uiPriority="68"/>
-    <w:lsdException w:name="Medium Grid 3 Accent 2" w:uiPriority="69"/>
-    <w:lsdException w:name="Dark List Accent 2" w:uiPriority="70"/>
-    <w:lsdException w:name="Colorful Shading Accent 2" w:uiPriority="71"/>
-    <w:lsdException w:name="Colorful List Accent 2" w:uiPriority="72"/>
-    <w:lsdException w:name="Colorful Grid Accent 2" w:uiPriority="73"/>
-    <w:lsdException w:name="Light Shading Accent 3" w:uiPriority="60"/>
-    <w:lsdException w:name="Light List Accent 3" w:uiPriority="61"/>
-    <w:lsdException w:name="Light Grid Accent 3" w:uiPriority="62"/>
-    <w:lsdException w:name="Medium Shading 1 Accent 3" w:uiPriority="63"/>
-    <w:lsdException w:name="Medium Shading 2 Accent 3" w:uiPriority="64"/>
-    <w:lsdException w:name="Medium List 1 Accent 3" w:uiPriority="65"/>
-    <w:lsdException w:name="Medium List 2 Accent 3" w:uiPriority="66"/>
-    <w:lsdException w:name="Medium Grid 1 Accent 3" w:uiPriority="67"/>
-    <w:lsdException w:name="Medium Grid 2 Accent 3" w:uiPriority="68"/>
-    <w:lsdException w:name="Medium Grid 3 Accent 3" w:uiPriority="69"/>
-    <w:lsdException w:name="Dark List Accent 3" w:uiPriority="70"/>
-    <w:lsdException w:name="Colorful Shading Accent 3" w:uiPriority="71"/>
-    <w:lsdException w:name="Colorful List Accent 3" w:uiPriority="72"/>
-    <w:lsdException w:name="Colorful Grid Accent 3" w:uiPriority="73"/>
-    <w:lsdException w:name="Light Shading Accent 4" w:uiPriority="60"/>
-    <w:lsdException w:name="Light List Accent 4" w:uiPriority="61"/>
-    <w:lsdException w:name="Light Grid Accent 4" w:uiPriority="62"/>
-    <w:lsdException w:name="Medium Shading 1 Accent 4" w:uiPriority="63"/>
-    <w:lsdException w:name="Medium Shading 2 Accent 4" w:uiPriority="64"/>
-    <w:lsdException w:name="Medium List 1 Accent 4" w:uiPriority="65"/>
-    <w:lsdException w:name="Medium List 2 Accent 4" w:uiPriority="66"/>
-    <w:lsdException w:name="Medium Grid 1 Accent 4" w:uiPriority="67"/>
-    <w:lsdException w:name="Medium Grid 2 Accent 4" w:uiPriority="68"/>
-    <w:lsdException w:name="Medium Grid 3 Accent 4" w:uiPriority="69"/>
-    <w:lsdException w:name="Dark List Accent 4" w:uiPriority="70"/>
-    <w:lsdException w:name="Colorful Shading Accent 4" w:uiPriority="71"/>
-    <w:lsdException w:name="Colorful List Accent 4" w:uiPriority="72"/>
-    <w:lsdException w:name="Colorful Grid Accent 4" w:uiPriority="73"/>
-    <w:lsdException w:name="Light Shading Accent 5" w:uiPriority="60"/>
-    <w:lsdException w:name="Light List Accent 5" w:uiPriority="61"/>
-    <w:lsdException w:name="Light Grid Accent 5" w:uiPriority="62"/>
-    <w:lsdException w:name="Medium Shading 1 Accent 5" w:uiPriority="63"/>
-    <w:lsdException w:name="Medium Shading 2 Accent 5" w:uiPriority="64"/>
-    <w:lsdException w:name="Medium List 1 Accent 5" w:uiPriority="65"/>
-    <w:lsdException w:name="Medium List 2 Accent 5" w:uiPriority="66"/>
-    <w:lsdException w:name="Medium Grid 1 Accent 5" w:uiPriority="67"/>
-    <w:lsdException w:name="Medium Grid 2 Accent 5" w:uiPriority="68"/>
-    <w:lsdException w:name="Medium Grid 3 Accent 5" w:uiPriority="69"/>
-    <w:lsdException w:name="Dark List Accent 5" w:uiPriority="70"/>
-    <w:lsdException w:name="Colorful Shading Accent 5" w:uiPriority="71"/>
-    <w:lsdException w:name="Colorful List Accent 5" w:uiPriority="72"/>
-    <w:lsdException w:name="Colorful Grid Accent 5" w:uiPriority="73"/>
-    <w:lsdException w:name="Light Shading Accent 6" w:uiPriority="60"/>
-    <w:lsdException w:name="Light List Accent 6" w:uiPriority="61"/>
-    <w:lsdException w:name="Light Grid Accent 6" w:uiPriority="62"/>
-    <w:lsdException w:name="Medium Shading 1 Accent 6" w:uiPriority="63"/>
-    <w:lsdException w:name="Medium Shading 2 Accent 6" w:uiPriority="64"/>
-    <w:lsdException w:name="Medium List 1 Accent 6" w:uiPriority="65"/>
-    <w:lsdException w:name="Medium List 2 Accent 6" w:uiPriority="66"/>
-    <w:lsdException w:name="Medium Grid 1 Accent 6" w:uiPriority="67"/>
-    <w:lsdException w:name="Medium Grid 2 Accent 6" w:uiPriority="68"/>
-    <w:lsdException w:name="Medium Grid 3 Accent 6" w:uiPriority="69"/>
-    <w:lsdException w:name="Dark List Accent 6" w:uiPriority="70"/>
-    <w:lsdException w:name="Colorful Shading Accent 6" w:uiPriority="71"/>
-    <w:lsdException w:name="Colorful List Accent 6" w:uiPriority="72"/>
-    <w:lsdException w:name="Colorful Grid Accent 6" w:uiPriority="73"/>
-    <w:lsdException w:name="Subtle Emphasis" w:uiPriority="19" w:qFormat="1"/>
-    <w:lsdException w:name="Intense Emphasis" w:uiPriority="21" w:qFormat="1"/>
-    <w:lsdException w:name="Subtle Reference" w:uiPriority="31" w:qFormat="1"/>
-    <w:lsdException w:name="Intense Reference" w:uiPriority="32" w:qFormat="1"/>
-    <w:lsdException w:name="Book Title" w:uiPriority="33" w:qFormat="1"/>
-    <w:lsdException w:name="Bibliography" w:uiPriority="37" w:semiHidden="1" w:unhideWhenUsed="1"/>
-    <w:lsdException w:name="TOC Heading" w:uiPriority="39" w:semiHidden="1" w:unhideWhenUsed="1" w:qFormat="1"/>
-    <w:lsdException w:name="Plain Table 1" w:uiPriority="41"/>
-    <w:lsdException w:name="Plain Table 2" w:uiPriority="42"/>
-    <w:lsdException w:name="Plain Table 3" w:uiPriority="43"/>
-    <w:lsdException w:name="Plain Table 4" w:uiPriority="44"/>
-    <w:lsdException w:name="Plain Table 5" w:uiPriority="45"/>
-    <w:lsdException w:name="Grid Table Light" w:uiPriority="40"/>
-    <w:lsdException w:name="Grid Table 1 Light" w:uiPriority="46"/>
-    <w:lsdException w:name="Grid Table 2" w:uiPriority="47"/>
-    <w:lsdException w:name="Grid Table 3" w:uiPriority="48"/>
-    <w:lsdException w:name="Grid Table 4" w:uiPriority="49"/>
-    <w:lsdException w:name="Grid Table 5 Dark" w:uiPriority="50"/>
-    <w:lsdException w:name="Grid Table 6 Colorful" w:uiPriority="51"/>
-    <w:lsdException w:name="Grid Table 7 Colorful" w:uiPriority="52"/>
-    <w:lsdException w:name="Grid Table 1 Light Accent 1" w:uiPriority="46"/>
-    <w:lsdException w:name="Grid Table 2 Accent 1" w:uiPriority="47"/>
-    <w:lsdException w:name="Grid Table 3 Accent 1" w:uiPriority="48"/>
-    <w:lsdException w:name="Grid Table 4 Accent 1" w:uiPriority="49"/>
-    <w:lsdException w:name="Grid Table 5 Dark Accent 1" w:uiPriority="50"/>
-    <w:lsdException w:name="Grid Table 6 Colorful Accent 1" w:uiPriority="51"/>
-    <w:lsdException w:name="Grid Table 7 Colorful Accent 1" w:uiPriority="52"/>
-    <w:lsdException w:name="Grid Table 1 Light Accent 2" w:uiPriority="46"/>
-    <w:lsdException w:name="Grid Table 2 Accent 2" w:uiPriority="47"/>
-    <w:lsdException w:name="Grid Table 3 Accent 2" w:uiPriority="48"/>
-    <w:lsdException w:name="Grid Table 4 Accent 2" w:uiPriority="49"/>
-    <w:lsdException w:name="Grid Table 5 Dark Accent 2" w:uiPriority="50"/>
-    <w:lsdException w:name="Grid Table 6 Colorful Accent 2" w:uiPriority="51"/>
-    <w:lsdException w:name="Grid Table 7 Colorful Accent 2" w:uiPriority="52"/>
-    <w:lsdException w:name="Grid Table 1 Light Accent 3" w:uiPriority="46"/>
-    <w:lsdException w:name="Grid Table 2 Accent 3" w:uiPriority="47"/>
-    <w:lsdException w:name="Grid Table 3 Accent 3" w:uiPriority="48"/>
-    <w:lsdException w:name="Grid Table 4 Accent 3" w:uiPriority="49"/>
-    <w:lsdException w:name="Grid Table 5 Dark Accent 3" w:uiPriority="50"/>
-    <w:lsdException w:name="Grid Table 6 Colorful Accent 3" w:uiPriority="51"/>
-    <w:lsdException w:name="Grid Table 7 Colorful Accent 3" w:uiPriority="52"/>
-    <w:lsdException w:name="Grid Table 1 Light Accent 4" w:uiPriority="46"/>
-    <w:lsdException w:name="Grid Table 2 Accent 4" w:uiPriority="47"/>
-    <w:lsdException w:name="Grid Table 3 Accent 4" w:uiPriority="48"/>
-    <w:lsdException w:name="Grid Table 4 Accent 4" w:uiPriority="49"/>
-    <w:lsdException w:name="Grid Table 5 Dark Accent 4" w:uiPriority="50"/>
-    <w:lsdException w:name="Grid Table 6 Colorful Accent 4" w:uiPriority="51"/>
-    <w:lsdException w:name="Grid Table 7 Colorful Accent 4" w:uiPriority="52"/>
-    <w:lsdException w:name="Grid Table 1 Light Accent 5" w:uiPriority="46"/>
-    <w:lsdException w:name="Grid Table 2 Accent 5" w:uiPriority="47"/>
-    <w:lsdException w:name="Grid Table 3 Accent 5" w:uiPriority="48"/>
-    <w:lsdException w:name="Grid Table 4 Accent 5" w:uiPriority="49"/>
-    <w:lsdException w:name="Grid Table 5 Dark Accent 5" w:uiPriority="50"/>
-    <w:lsdException w:name="Grid Table 6 Colorful Accent 5" w:uiPriority="51"/>
-    <w:lsdException w:name="Grid Table 7 Colorful Accent 5" w:uiPriority="52"/>
-    <w:lsdException w:name="Grid Table 1 Light Accent 6" w:uiPriority="46"/>
-    <w:lsdException w:name="Grid Table 2 Accent 6" w:uiPriority="47"/>
-    <w:lsdException w:name="Grid Table 3 Accent 6" w:uiPriority="48"/>
-    <w:lsdException w:name="Grid Table 4 Accent 6" w:uiPriority="49"/>
-    <w:lsdException w:name="Grid Table 5 Dark Accent 6" w:uiPriority="50"/>
-    <w:lsdException w:name="Grid Table 6 Colorful Accent 6" w:uiPriority="51"/>
-    <w:lsdException w:name="Grid Table 7 Colorful Accent 6" w:uiPriority="52"/>
-    <w:lsdException w:name="List Table 1 Light" w:uiPriority="46"/>
-    <w:lsdException w:name="List Table 2" w:uiPriority="47"/>
-    <w:lsdException w:name="List Table 3" w:uiPriority="48"/>
-    <w:lsdException w:name="List Table 4" w:uiPriority="49"/>
-    <w:lsdException w:name="List Table 5 Dark" w:uiPriority="50"/>
-    <w:lsdException w:name="List Table 6 Colorful" w:uiPriority="51"/>
-    <w:lsdException w:name="List Table 7 Colorful" w:uiPriority="52"/>
-    <w:lsdException w:name="List Table 1 Light Accent 1" w:uiPriority="46"/>
-    <w:lsdException w:name="List Table 2 Accent 1" w:uiPriority="47"/>
-    <w:lsdException w:name="List Table 3 Accent 1" w:uiPriority="48"/>
-    <w:lsdException w:name="List Table 4 Accent 1" w:uiPriority="49"/>
-    <w:lsdException w:name="List Table 5 Dark Accent 1" w:uiPriority="50"/>
-    <w:lsdException w:name="List Table 6 Colorful Accent 1" w:uiPriority="51"/>
-    <w:lsdException w:name="List Table 7 Colorful Accent 1" w:uiPriority="52"/>
-    <w:lsdException w:name="List Table 1 Light Accent 2" w:uiPriority="46"/>
-    <w:lsdException w:name="List Table 2 Accent 2" w:uiPriority="47"/>
-    <w:lsdException w:name="List Table 3 Accent 2" w:uiPriority="48"/>
-    <w:lsdException w:name="List Table 4 Accent 2" w:uiPriority="49"/>
-    <w:lsdException w:name="List Table 5 Dark Accent 2" w:uiPriority="50"/>
-    <w:lsdException w:name="List Table 6 Colorful Accent 2" w:uiPriority="51"/>
-    <w:lsdException w:name="List Table 7 Colorful Accent 2" w:uiPriority="52"/>
-    <w:lsdException w:name="List Table 1 Light Accent 3" w:uiPriority="46"/>
-    <w:lsdException w:name="List Table 2 Accent 3" w:uiPriority="47"/>
-    <w:lsdException w:name="List Table 3 Accent 3" w:uiPriority="48"/>
-    <w:lsdException w:name="List Table 4 Accent 3" w:uiPriority="49"/>
-    <w:lsdException w:name="List Table 5 Dark Accent 3" w:uiPriority="50"/>
-    <w:lsdException w:name="List Table 6 Colorful Accent 3" w:uiPriority="51"/>
-    <w:lsdException w:name="List Table 7 Colorful Accent 3" w:uiPriority="52"/>
-    <w:lsdException w:name="List Table 1 Light Accent 4" w:uiPriority="46"/>
-    <w:lsdException w:name="List Table 2 Accent 4" w:uiPriority="47"/>
-    <w:lsdException w:name="List Table 3 Accent 4" w:uiPriority="48"/>
-    <w:lsdException w:name="List Table 4 Accent 4" w:uiPriority="49"/>
-    <w:lsdException w:name="List Table 5 Dark Accent 4" w:uiPriority="50"/>
-    <w:lsdException w:name="List Table 6 Colorful Accent 4" w:uiPriority="51"/>
-    <w:lsdException w:name="List Table 7 Colorful Accent 4" w:uiPriority="52"/>
-    <w:lsdException w:name="List Table 1 Light Accent 5" w:uiPriority="46"/>
-    <w:lsdException w:name="List Table 2 Accent 5" w:uiPriority="47"/>
-    <w:lsdException w:name="List Table 3 Accent 5" w:uiPriority="48"/>
-    <w:lsdException w:name="List Table 4 Accent 5" w:uiPriority="49"/>
-    <w:lsdException w:name="List Table 5 Dark Accent 5" w:uiPriority="50"/>
-    <w:lsdException w:name="List Table 6 Colorful Accent 5" w:uiPriority="51"/>
-    <w:lsdException w:name="List Table 7 Colorful Accent 5" w:uiPriority="52"/>
-    <w:lsdException w:name="List Table 1 Light Accent 6" w:uiPriority="46"/>
-    <w:lsdException w:name="List Table 2 Accent 6" w:uiPriority="47"/>
-    <w:lsdException w:name="List Table 3 Accent 6" w:uiPriority="48"/>
-    <w:lsdException w:name="List Table 4 Accent 6" w:uiPriority="49"/>
-    <w:lsdException w:name="List Table 5 Dark Accent 6" w:uiPriority="50"/>
-    <w:lsdException w:name="List Table 6 Colorful Accent 6" w:uiPriority="51"/>
-    <w:lsdException w:name="List Table 7 Colorful Accent 6" w:uiPriority="52"/>
-  </w:latentStyles>
-  <w:style w:type="paragraph" w:styleId="Normal" w:default="1">
+  <w:style w:type="paragraph" w:styleId="Normal">
     <w:name w:val="Normal"/>
     <w:qFormat/>
-    <w:rsid w:val="001922d0"/>
     <w:pPr>
       <w:widowControl/>
+      <w:kinsoku w:val="true"/>
+      <w:overflowPunct w:val="true"/>
+      <w:autoSpaceDE w:val="true"/>
       <w:bidi w:val="0"/>
       <w:spacing w:lineRule="auto" w:line="259" w:before="0" w:after="160"/>
       <w:jc w:val="left"/>
     </w:pPr>
     <w:rPr>
-      <w:rFonts w:ascii="Calibri" w:hAnsi="Calibri" w:eastAsia="" w:cs="" w:asciiTheme="minorHAnsi" w:cstheme="minorBidi" w:eastAsiaTheme="minorEastAsia" w:hAnsiTheme="minorHAnsi"/>
+      <w:rFonts w:ascii="Calibri" w:hAnsi="Calibri"/>
       <w:color w:val="auto"/>
       <w:sz w:val="22"/>
       <w:szCs w:val="22"/>
@@ -3439,10 +3053,7 @@
     <w:name w:val="Heading 1"/>
     <w:basedOn w:val="Normal"/>
     <w:next w:val="Normal"/>
-    <w:link w:val="Titre1Car"/>
-    <w:uiPriority w:val="9"/>
-    <w:qFormat/>
-    <w:rsid w:val="001922d0"/>
+    <w:qFormat/>
     <w:pPr>
       <w:keepNext/>
       <w:keepLines/>
@@ -3458,11 +3069,11 @@
       <w:outlineLvl w:val="0"/>
     </w:pPr>
     <w:rPr>
-      <w:rFonts w:ascii="Calibri Light" w:hAnsi="Calibri Light" w:eastAsia="" w:cs="" w:asciiTheme="majorHAnsi" w:cstheme="majorBidi" w:eastAsiaTheme="majorEastAsia" w:hAnsiTheme="majorHAnsi"/>
+      <w:rFonts w:ascii="Calibri Light" w:hAnsi="Calibri Light" w:eastAsia="DejaVu Sans" w:cs="DejaVu Sans"/>
       <w:b/>
       <w:bCs/>
       <w:smallCaps/>
-      <w:color w:val="000000" w:themeColor="text1"/>
+      <w:color w:val="000000"/>
       <w:sz w:val="36"/>
       <w:szCs w:val="36"/>
     </w:rPr>
@@ -3471,12 +3082,7 @@
     <w:name w:val="Heading 2"/>
     <w:basedOn w:val="Normal"/>
     <w:next w:val="Normal"/>
-    <w:link w:val="Titre2Car"/>
-    <w:uiPriority w:val="9"/>
-    <w:semiHidden/>
-    <w:unhideWhenUsed/>
-    <w:qFormat/>
-    <w:rsid w:val="001922d0"/>
+    <w:qFormat/>
     <w:pPr>
       <w:keepNext/>
       <w:keepLines/>
@@ -3489,11 +3095,11 @@
       <w:outlineLvl w:val="1"/>
     </w:pPr>
     <w:rPr>
-      <w:rFonts w:ascii="Calibri Light" w:hAnsi="Calibri Light" w:eastAsia="" w:cs="" w:asciiTheme="majorHAnsi" w:cstheme="majorBidi" w:eastAsiaTheme="majorEastAsia" w:hAnsiTheme="majorHAnsi"/>
+      <w:rFonts w:ascii="Calibri Light" w:hAnsi="Calibri Light" w:eastAsia="DejaVu Sans" w:cs="DejaVu Sans"/>
       <w:b/>
       <w:bCs/>
       <w:smallCaps/>
-      <w:color w:val="000000" w:themeColor="text1"/>
+      <w:color w:val="000000"/>
       <w:sz w:val="28"/>
       <w:szCs w:val="28"/>
     </w:rPr>
@@ -3502,12 +3108,7 @@
     <w:name w:val="Heading 3"/>
     <w:basedOn w:val="Normal"/>
     <w:next w:val="Normal"/>
-    <w:link w:val="Titre3Car"/>
-    <w:uiPriority w:val="9"/>
-    <w:semiHidden/>
-    <w:unhideWhenUsed/>
-    <w:qFormat/>
-    <w:rsid w:val="001922d0"/>
+    <w:qFormat/>
     <w:pPr>
       <w:keepNext/>
       <w:keepLines/>
@@ -3520,22 +3121,17 @@
       <w:outlineLvl w:val="2"/>
     </w:pPr>
     <w:rPr>
-      <w:rFonts w:ascii="Calibri Light" w:hAnsi="Calibri Light" w:eastAsia="" w:cs="" w:asciiTheme="majorHAnsi" w:cstheme="majorBidi" w:eastAsiaTheme="majorEastAsia" w:hAnsiTheme="majorHAnsi"/>
+      <w:rFonts w:ascii="Calibri Light" w:hAnsi="Calibri Light" w:eastAsia="DejaVu Sans" w:cs="DejaVu Sans"/>
       <w:b/>
       <w:bCs/>
-      <w:color w:val="000000" w:themeColor="text1"/>
+      <w:color w:val="000000"/>
     </w:rPr>
   </w:style>
   <w:style w:type="paragraph" w:styleId="Heading4">
     <w:name w:val="Heading 4"/>
     <w:basedOn w:val="Normal"/>
     <w:next w:val="Normal"/>
-    <w:link w:val="Titre4Car"/>
-    <w:uiPriority w:val="9"/>
-    <w:semiHidden/>
-    <w:unhideWhenUsed/>
-    <w:qFormat/>
-    <w:rsid w:val="001922d0"/>
+    <w:qFormat/>
     <w:pPr>
       <w:keepNext/>
       <w:keepLines/>
@@ -3548,24 +3144,19 @@
       <w:outlineLvl w:val="3"/>
     </w:pPr>
     <w:rPr>
-      <w:rFonts w:ascii="Calibri Light" w:hAnsi="Calibri Light" w:eastAsia="" w:cs="" w:asciiTheme="majorHAnsi" w:cstheme="majorBidi" w:eastAsiaTheme="majorEastAsia" w:hAnsiTheme="majorHAnsi"/>
+      <w:rFonts w:ascii="Calibri Light" w:hAnsi="Calibri Light" w:eastAsia="DejaVu Sans" w:cs="DejaVu Sans"/>
       <w:b/>
       <w:bCs/>
       <w:i/>
       <w:iCs/>
-      <w:color w:val="000000" w:themeColor="text1"/>
+      <w:color w:val="000000"/>
     </w:rPr>
   </w:style>
   <w:style w:type="paragraph" w:styleId="Heading5">
     <w:name w:val="Heading 5"/>
     <w:basedOn w:val="Normal"/>
     <w:next w:val="Normal"/>
-    <w:link w:val="Titre5Car"/>
-    <w:uiPriority w:val="9"/>
-    <w:semiHidden/>
-    <w:unhideWhenUsed/>
-    <w:qFormat/>
-    <w:rsid w:val="001922d0"/>
+    <w:qFormat/>
     <w:pPr>
       <w:keepNext/>
       <w:keepLines/>
@@ -3578,20 +3169,15 @@
       <w:outlineLvl w:val="4"/>
     </w:pPr>
     <w:rPr>
-      <w:rFonts w:ascii="Calibri Light" w:hAnsi="Calibri Light" w:eastAsia="" w:cs="" w:asciiTheme="majorHAnsi" w:cstheme="majorBidi" w:eastAsiaTheme="majorEastAsia" w:hAnsiTheme="majorHAnsi"/>
-      <w:color w:val="323E4F" w:themeColor="text2" w:themeShade="bf"/>
+      <w:rFonts w:ascii="Calibri Light" w:hAnsi="Calibri Light" w:eastAsia="DejaVu Sans" w:cs="DejaVu Sans"/>
+      <w:color w:val="323E4F"/>
     </w:rPr>
   </w:style>
   <w:style w:type="paragraph" w:styleId="Heading6">
     <w:name w:val="Heading 6"/>
     <w:basedOn w:val="Normal"/>
     <w:next w:val="Normal"/>
-    <w:link w:val="Titre6Car"/>
-    <w:uiPriority w:val="9"/>
-    <w:semiHidden/>
-    <w:unhideWhenUsed/>
-    <w:qFormat/>
-    <w:rsid w:val="001922d0"/>
+    <w:qFormat/>
     <w:pPr>
       <w:keepNext/>
       <w:keepLines/>
@@ -3604,22 +3190,17 @@
       <w:outlineLvl w:val="5"/>
     </w:pPr>
     <w:rPr>
-      <w:rFonts w:ascii="Calibri Light" w:hAnsi="Calibri Light" w:eastAsia="" w:cs="" w:asciiTheme="majorHAnsi" w:cstheme="majorBidi" w:eastAsiaTheme="majorEastAsia" w:hAnsiTheme="majorHAnsi"/>
+      <w:rFonts w:ascii="Calibri Light" w:hAnsi="Calibri Light" w:eastAsia="DejaVu Sans" w:cs="DejaVu Sans"/>
       <w:i/>
       <w:iCs/>
-      <w:color w:val="323E4F" w:themeColor="text2" w:themeShade="bf"/>
+      <w:color w:val="323E4F"/>
     </w:rPr>
   </w:style>
   <w:style w:type="paragraph" w:styleId="Heading7">
     <w:name w:val="Heading 7"/>
     <w:basedOn w:val="Normal"/>
     <w:next w:val="Normal"/>
-    <w:link w:val="Titre7Car"/>
-    <w:uiPriority w:val="9"/>
-    <w:semiHidden/>
-    <w:unhideWhenUsed/>
-    <w:qFormat/>
-    <w:rsid w:val="001922d0"/>
+    <w:qFormat/>
     <w:pPr>
       <w:keepNext/>
       <w:keepLines/>
@@ -3632,22 +3213,17 @@
       <w:outlineLvl w:val="6"/>
     </w:pPr>
     <w:rPr>
-      <w:rFonts w:ascii="Calibri Light" w:hAnsi="Calibri Light" w:eastAsia="" w:cs="" w:asciiTheme="majorHAnsi" w:cstheme="majorBidi" w:eastAsiaTheme="majorEastAsia" w:hAnsiTheme="majorHAnsi"/>
+      <w:rFonts w:ascii="Calibri Light" w:hAnsi="Calibri Light" w:eastAsia="DejaVu Sans" w:cs="DejaVu Sans"/>
       <w:i/>
       <w:iCs/>
-      <w:color w:val="404040" w:themeColor="text1" w:themeTint="bf"/>
+      <w:color w:val="404040"/>
     </w:rPr>
   </w:style>
   <w:style w:type="paragraph" w:styleId="Heading8">
     <w:name w:val="Heading 8"/>
     <w:basedOn w:val="Normal"/>
     <w:next w:val="Normal"/>
-    <w:link w:val="Titre8Car"/>
-    <w:uiPriority w:val="9"/>
-    <w:semiHidden/>
-    <w:unhideWhenUsed/>
-    <w:qFormat/>
-    <w:rsid w:val="001922d0"/>
+    <w:qFormat/>
     <w:pPr>
       <w:keepNext/>
       <w:keepLines/>
@@ -3660,8 +3236,8 @@
       <w:outlineLvl w:val="7"/>
     </w:pPr>
     <w:rPr>
-      <w:rFonts w:ascii="Calibri Light" w:hAnsi="Calibri Light" w:eastAsia="" w:cs="" w:asciiTheme="majorHAnsi" w:cstheme="majorBidi" w:eastAsiaTheme="majorEastAsia" w:hAnsiTheme="majorHAnsi"/>
-      <w:color w:val="404040" w:themeColor="text1" w:themeTint="bf"/>
+      <w:rFonts w:ascii="Calibri Light" w:hAnsi="Calibri Light" w:eastAsia="DejaVu Sans" w:cs="DejaVu Sans"/>
+      <w:color w:val="404040"/>
       <w:sz w:val="20"/>
       <w:szCs w:val="20"/>
     </w:rPr>
@@ -3670,12 +3246,7 @@
     <w:name w:val="Heading 9"/>
     <w:basedOn w:val="Normal"/>
     <w:next w:val="Normal"/>
-    <w:link w:val="Titre9Car"/>
-    <w:uiPriority w:val="9"/>
-    <w:semiHidden/>
-    <w:unhideWhenUsed/>
-    <w:qFormat/>
-    <w:rsid w:val="001922d0"/>
+    <w:qFormat/>
     <w:pPr>
       <w:keepNext/>
       <w:keepLines/>
@@ -3688,30 +3259,23 @@
       <w:outlineLvl w:val="8"/>
     </w:pPr>
     <w:rPr>
-      <w:rFonts w:ascii="Calibri Light" w:hAnsi="Calibri Light" w:eastAsia="" w:cs="" w:asciiTheme="majorHAnsi" w:cstheme="majorBidi" w:eastAsiaTheme="majorEastAsia" w:hAnsiTheme="majorHAnsi"/>
+      <w:rFonts w:ascii="Calibri Light" w:hAnsi="Calibri Light" w:eastAsia="DejaVu Sans" w:cs="DejaVu Sans"/>
       <w:i/>
       <w:iCs/>
-      <w:color w:val="404040" w:themeColor="text1" w:themeTint="bf"/>
+      <w:color w:val="404040"/>
       <w:sz w:val="20"/>
       <w:szCs w:val="20"/>
     </w:rPr>
   </w:style>
-  <w:style w:type="character" w:styleId="DefaultParagraphFont" w:default="1">
+  <w:style w:type="character" w:styleId="DefaultParagraphFont">
     <w:name w:val="Default Paragraph Font"/>
-    <w:uiPriority w:val="1"/>
-    <w:semiHidden/>
-    <w:unhideWhenUsed/>
     <w:qFormat/>
     <w:rPr/>
   </w:style>
-  <w:style w:type="character" w:styleId="PrformatHTMLCar" w:customStyle="1">
+  <w:style w:type="character" w:styleId="PrformatHTMLCar">
     <w:name w:val="Préformaté HTML Car"/>
     <w:basedOn w:val="DefaultParagraphFont"/>
-    <w:link w:val="PrformatHTML"/>
-    <w:uiPriority w:val="99"/>
-    <w:semiHidden/>
-    <w:qFormat/>
-    <w:rsid w:val="00102685"/>
+    <w:qFormat/>
     <w:rPr>
       <w:rFonts w:ascii="Courier New" w:hAnsi="Courier New" w:eastAsia="Times New Roman" w:cs="Courier New"/>
       <w:sz w:val="20"/>
@@ -3719,283 +3283,222 @@
       <w:lang w:eastAsia="fr-FR"/>
     </w:rPr>
   </w:style>
-  <w:style w:type="character" w:styleId="Kwd" w:customStyle="1">
+  <w:style w:type="character" w:styleId="Kwd">
     <w:name w:val="kwd"/>
     <w:basedOn w:val="DefaultParagraphFont"/>
     <w:qFormat/>
-    <w:rsid w:val="00102685"/>
     <w:rPr/>
   </w:style>
-  <w:style w:type="character" w:styleId="Pln" w:customStyle="1">
+  <w:style w:type="character" w:styleId="Pln">
     <w:name w:val="pln"/>
     <w:basedOn w:val="DefaultParagraphFont"/>
     <w:qFormat/>
-    <w:rsid w:val="00102685"/>
     <w:rPr/>
   </w:style>
-  <w:style w:type="character" w:styleId="Typ" w:customStyle="1">
+  <w:style w:type="character" w:styleId="Typ">
     <w:name w:val="typ"/>
     <w:basedOn w:val="DefaultParagraphFont"/>
     <w:qFormat/>
-    <w:rsid w:val="00102685"/>
     <w:rPr/>
   </w:style>
-  <w:style w:type="character" w:styleId="Pun" w:customStyle="1">
+  <w:style w:type="character" w:styleId="Pun">
     <w:name w:val="pun"/>
     <w:basedOn w:val="DefaultParagraphFont"/>
     <w:qFormat/>
-    <w:rsid w:val="00102685"/>
     <w:rPr/>
   </w:style>
-  <w:style w:type="character" w:styleId="Com" w:customStyle="1">
+  <w:style w:type="character" w:styleId="Com">
     <w:name w:val="com"/>
     <w:basedOn w:val="DefaultParagraphFont"/>
     <w:qFormat/>
-    <w:rsid w:val="00102685"/>
     <w:rPr/>
   </w:style>
-  <w:style w:type="character" w:styleId="Titre1Car" w:customStyle="1">
+  <w:style w:type="character" w:styleId="Titre1Car">
     <w:name w:val="Titre 1 Car"/>
     <w:basedOn w:val="DefaultParagraphFont"/>
-    <w:link w:val="Titre1"/>
-    <w:uiPriority w:val="9"/>
-    <w:qFormat/>
-    <w:rsid w:val="001922d0"/>
-    <w:rPr>
-      <w:rFonts w:ascii="Calibri Light" w:hAnsi="Calibri Light" w:eastAsia="" w:cs="" w:asciiTheme="majorHAnsi" w:cstheme="majorBidi" w:eastAsiaTheme="majorEastAsia" w:hAnsiTheme="majorHAnsi"/>
+    <w:qFormat/>
+    <w:rPr>
+      <w:rFonts w:ascii="Calibri Light" w:hAnsi="Calibri Light" w:eastAsia="DejaVu Sans" w:cs="DejaVu Sans"/>
       <w:b/>
       <w:bCs/>
       <w:smallCaps/>
-      <w:color w:val="000000" w:themeColor="text1"/>
+      <w:color w:val="000000"/>
       <w:sz w:val="36"/>
       <w:szCs w:val="36"/>
     </w:rPr>
   </w:style>
-  <w:style w:type="character" w:styleId="Lit" w:customStyle="1">
+  <w:style w:type="character" w:styleId="Lit">
     <w:name w:val="lit"/>
     <w:basedOn w:val="DefaultParagraphFont"/>
     <w:qFormat/>
-    <w:rsid w:val="00424ce0"/>
     <w:rPr/>
   </w:style>
-  <w:style w:type="character" w:styleId="Titre2Car" w:customStyle="1">
+  <w:style w:type="character" w:styleId="Titre2Car">
     <w:name w:val="Titre 2 Car"/>
     <w:basedOn w:val="DefaultParagraphFont"/>
-    <w:link w:val="Titre2"/>
-    <w:uiPriority w:val="9"/>
-    <w:semiHidden/>
-    <w:qFormat/>
-    <w:rsid w:val="001922d0"/>
-    <w:rPr>
-      <w:rFonts w:ascii="Calibri Light" w:hAnsi="Calibri Light" w:eastAsia="" w:cs="" w:asciiTheme="majorHAnsi" w:cstheme="majorBidi" w:eastAsiaTheme="majorEastAsia" w:hAnsiTheme="majorHAnsi"/>
+    <w:qFormat/>
+    <w:rPr>
+      <w:rFonts w:ascii="Calibri Light" w:hAnsi="Calibri Light" w:eastAsia="DejaVu Sans" w:cs="DejaVu Sans"/>
       <w:b/>
       <w:bCs/>
       <w:smallCaps/>
-      <w:color w:val="000000" w:themeColor="text1"/>
+      <w:color w:val="000000"/>
       <w:sz w:val="28"/>
       <w:szCs w:val="28"/>
     </w:rPr>
   </w:style>
-  <w:style w:type="character" w:styleId="Titre3Car" w:customStyle="1">
+  <w:style w:type="character" w:styleId="Titre3Car">
     <w:name w:val="Titre 3 Car"/>
     <w:basedOn w:val="DefaultParagraphFont"/>
-    <w:link w:val="Titre3"/>
-    <w:uiPriority w:val="9"/>
-    <w:semiHidden/>
-    <w:qFormat/>
-    <w:rsid w:val="001922d0"/>
-    <w:rPr>
-      <w:rFonts w:ascii="Calibri Light" w:hAnsi="Calibri Light" w:eastAsia="" w:cs="" w:asciiTheme="majorHAnsi" w:cstheme="majorBidi" w:eastAsiaTheme="majorEastAsia" w:hAnsiTheme="majorHAnsi"/>
+    <w:qFormat/>
+    <w:rPr>
+      <w:rFonts w:ascii="Calibri Light" w:hAnsi="Calibri Light" w:eastAsia="DejaVu Sans" w:cs="DejaVu Sans"/>
       <w:b/>
       <w:bCs/>
-      <w:color w:val="000000" w:themeColor="text1"/>
-    </w:rPr>
-  </w:style>
-  <w:style w:type="character" w:styleId="Titre4Car" w:customStyle="1">
+      <w:color w:val="000000"/>
+    </w:rPr>
+  </w:style>
+  <w:style w:type="character" w:styleId="Titre4Car">
     <w:name w:val="Titre 4 Car"/>
     <w:basedOn w:val="DefaultParagraphFont"/>
-    <w:link w:val="Titre4"/>
-    <w:uiPriority w:val="9"/>
-    <w:semiHidden/>
-    <w:qFormat/>
-    <w:rsid w:val="001922d0"/>
-    <w:rPr>
-      <w:rFonts w:ascii="Calibri Light" w:hAnsi="Calibri Light" w:eastAsia="" w:cs="" w:asciiTheme="majorHAnsi" w:cstheme="majorBidi" w:eastAsiaTheme="majorEastAsia" w:hAnsiTheme="majorHAnsi"/>
+    <w:qFormat/>
+    <w:rPr>
+      <w:rFonts w:ascii="Calibri Light" w:hAnsi="Calibri Light" w:eastAsia="DejaVu Sans" w:cs="DejaVu Sans"/>
       <w:b/>
       <w:bCs/>
       <w:i/>
       <w:iCs/>
-      <w:color w:val="000000" w:themeColor="text1"/>
-    </w:rPr>
-  </w:style>
-  <w:style w:type="character" w:styleId="Titre5Car" w:customStyle="1">
+      <w:color w:val="000000"/>
+    </w:rPr>
+  </w:style>
+  <w:style w:type="character" w:styleId="Titre5Car">
     <w:name w:val="Titre 5 Car"/>
     <w:basedOn w:val="DefaultParagraphFont"/>
-    <w:link w:val="Titre5"/>
-    <w:uiPriority w:val="9"/>
-    <w:semiHidden/>
-    <w:qFormat/>
-    <w:rsid w:val="001922d0"/>
-    <w:rPr>
-      <w:rFonts w:ascii="Calibri Light" w:hAnsi="Calibri Light" w:eastAsia="" w:cs="" w:asciiTheme="majorHAnsi" w:cstheme="majorBidi" w:eastAsiaTheme="majorEastAsia" w:hAnsiTheme="majorHAnsi"/>
-      <w:color w:val="323E4F" w:themeColor="text2" w:themeShade="bf"/>
-    </w:rPr>
-  </w:style>
-  <w:style w:type="character" w:styleId="Titre6Car" w:customStyle="1">
+    <w:qFormat/>
+    <w:rPr>
+      <w:rFonts w:ascii="Calibri Light" w:hAnsi="Calibri Light" w:eastAsia="DejaVu Sans" w:cs="DejaVu Sans"/>
+      <w:color w:val="323E4F"/>
+    </w:rPr>
+  </w:style>
+  <w:style w:type="character" w:styleId="Titre6Car">
     <w:name w:val="Titre 6 Car"/>
     <w:basedOn w:val="DefaultParagraphFont"/>
-    <w:link w:val="Titre6"/>
-    <w:uiPriority w:val="9"/>
-    <w:semiHidden/>
-    <w:qFormat/>
-    <w:rsid w:val="001922d0"/>
-    <w:rPr>
-      <w:rFonts w:ascii="Calibri Light" w:hAnsi="Calibri Light" w:eastAsia="" w:cs="" w:asciiTheme="majorHAnsi" w:cstheme="majorBidi" w:eastAsiaTheme="majorEastAsia" w:hAnsiTheme="majorHAnsi"/>
+    <w:qFormat/>
+    <w:rPr>
+      <w:rFonts w:ascii="Calibri Light" w:hAnsi="Calibri Light" w:eastAsia="DejaVu Sans" w:cs="DejaVu Sans"/>
       <w:i/>
       <w:iCs/>
-      <w:color w:val="323E4F" w:themeColor="text2" w:themeShade="bf"/>
-    </w:rPr>
-  </w:style>
-  <w:style w:type="character" w:styleId="Titre7Car" w:customStyle="1">
+      <w:color w:val="323E4F"/>
+    </w:rPr>
+  </w:style>
+  <w:style w:type="character" w:styleId="Titre7Car">
     <w:name w:val="Titre 7 Car"/>
     <w:basedOn w:val="DefaultParagraphFont"/>
-    <w:link w:val="Titre7"/>
-    <w:uiPriority w:val="9"/>
-    <w:semiHidden/>
-    <w:qFormat/>
-    <w:rsid w:val="001922d0"/>
-    <w:rPr>
-      <w:rFonts w:ascii="Calibri Light" w:hAnsi="Calibri Light" w:eastAsia="" w:cs="" w:asciiTheme="majorHAnsi" w:cstheme="majorBidi" w:eastAsiaTheme="majorEastAsia" w:hAnsiTheme="majorHAnsi"/>
+    <w:qFormat/>
+    <w:rPr>
+      <w:rFonts w:ascii="Calibri Light" w:hAnsi="Calibri Light" w:eastAsia="DejaVu Sans" w:cs="DejaVu Sans"/>
       <w:i/>
       <w:iCs/>
-      <w:color w:val="404040" w:themeColor="text1" w:themeTint="bf"/>
-    </w:rPr>
-  </w:style>
-  <w:style w:type="character" w:styleId="Titre8Car" w:customStyle="1">
+      <w:color w:val="404040"/>
+    </w:rPr>
+  </w:style>
+  <w:style w:type="character" w:styleId="Titre8Car">
     <w:name w:val="Titre 8 Car"/>
     <w:basedOn w:val="DefaultParagraphFont"/>
-    <w:link w:val="Titre8"/>
-    <w:uiPriority w:val="9"/>
-    <w:semiHidden/>
-    <w:qFormat/>
-    <w:rsid w:val="001922d0"/>
-    <w:rPr>
-      <w:rFonts w:ascii="Calibri Light" w:hAnsi="Calibri Light" w:eastAsia="" w:cs="" w:asciiTheme="majorHAnsi" w:cstheme="majorBidi" w:eastAsiaTheme="majorEastAsia" w:hAnsiTheme="majorHAnsi"/>
-      <w:color w:val="404040" w:themeColor="text1" w:themeTint="bf"/>
+    <w:qFormat/>
+    <w:rPr>
+      <w:rFonts w:ascii="Calibri Light" w:hAnsi="Calibri Light" w:eastAsia="DejaVu Sans" w:cs="DejaVu Sans"/>
+      <w:color w:val="404040"/>
       <w:sz w:val="20"/>
       <w:szCs w:val="20"/>
     </w:rPr>
   </w:style>
-  <w:style w:type="character" w:styleId="Titre9Car" w:customStyle="1">
+  <w:style w:type="character" w:styleId="Titre9Car">
     <w:name w:val="Titre 9 Car"/>
     <w:basedOn w:val="DefaultParagraphFont"/>
-    <w:link w:val="Titre9"/>
-    <w:uiPriority w:val="9"/>
-    <w:semiHidden/>
-    <w:qFormat/>
-    <w:rsid w:val="001922d0"/>
-    <w:rPr>
-      <w:rFonts w:ascii="Calibri Light" w:hAnsi="Calibri Light" w:eastAsia="" w:cs="" w:asciiTheme="majorHAnsi" w:cstheme="majorBidi" w:eastAsiaTheme="majorEastAsia" w:hAnsiTheme="majorHAnsi"/>
+    <w:qFormat/>
+    <w:rPr>
+      <w:rFonts w:ascii="Calibri Light" w:hAnsi="Calibri Light" w:eastAsia="DejaVu Sans" w:cs="DejaVu Sans"/>
       <w:i/>
       <w:iCs/>
-      <w:color w:val="404040" w:themeColor="text1" w:themeTint="bf"/>
+      <w:color w:val="404040"/>
       <w:sz w:val="20"/>
       <w:szCs w:val="20"/>
     </w:rPr>
   </w:style>
-  <w:style w:type="character" w:styleId="TitreCar" w:customStyle="1">
+  <w:style w:type="character" w:styleId="TitreCar">
     <w:name w:val="Titre Car"/>
     <w:basedOn w:val="DefaultParagraphFont"/>
-    <w:link w:val="Titre"/>
-    <w:uiPriority w:val="10"/>
-    <w:qFormat/>
-    <w:rsid w:val="001922d0"/>
-    <w:rPr>
-      <w:rFonts w:ascii="Calibri Light" w:hAnsi="Calibri Light" w:eastAsia="" w:cs="" w:asciiTheme="majorHAnsi" w:cstheme="majorBidi" w:eastAsiaTheme="majorEastAsia" w:hAnsiTheme="majorHAnsi"/>
-      <w:color w:val="000000" w:themeColor="text1"/>
+    <w:qFormat/>
+    <w:rPr>
+      <w:rFonts w:ascii="Calibri Light" w:hAnsi="Calibri Light" w:eastAsia="DejaVu Sans" w:cs="DejaVu Sans"/>
+      <w:color w:val="000000"/>
       <w:sz w:val="56"/>
       <w:szCs w:val="56"/>
     </w:rPr>
   </w:style>
-  <w:style w:type="character" w:styleId="SoustitreCar" w:customStyle="1">
+  <w:style w:type="character" w:styleId="SoustitreCar">
     <w:name w:val="Sous-titre Car"/>
     <w:basedOn w:val="DefaultParagraphFont"/>
-    <w:link w:val="Sous-titre"/>
-    <w:uiPriority w:val="11"/>
-    <w:qFormat/>
-    <w:rsid w:val="001922d0"/>
-    <w:rPr>
-      <w:color w:val="5A5A5A" w:themeColor="text1" w:themeTint="a5"/>
+    <w:qFormat/>
+    <w:rPr>
+      <w:color w:val="5A5A5A"/>
       <w:spacing w:val="10"/>
     </w:rPr>
   </w:style>
   <w:style w:type="character" w:styleId="Strong">
     <w:name w:val="Strong"/>
     <w:basedOn w:val="DefaultParagraphFont"/>
-    <w:uiPriority w:val="22"/>
-    <w:qFormat/>
-    <w:rsid w:val="001922d0"/>
+    <w:qFormat/>
     <w:rPr>
       <w:b/>
       <w:bCs/>
-      <w:color w:val="000000" w:themeColor="text1"/>
+      <w:color w:val="000000"/>
     </w:rPr>
   </w:style>
   <w:style w:type="character" w:styleId="Emphasis">
     <w:name w:val="Emphasis"/>
     <w:basedOn w:val="DefaultParagraphFont"/>
-    <w:uiPriority w:val="20"/>
-    <w:qFormat/>
-    <w:rsid w:val="001922d0"/>
+    <w:qFormat/>
     <w:rPr>
       <w:i/>
       <w:iCs/>
       <w:color w:val="00000A"/>
     </w:rPr>
   </w:style>
-  <w:style w:type="character" w:styleId="CitationCar" w:customStyle="1">
+  <w:style w:type="character" w:styleId="CitationCar">
     <w:name w:val="Citation Car"/>
     <w:basedOn w:val="DefaultParagraphFont"/>
-    <w:link w:val="Citation"/>
-    <w:uiPriority w:val="29"/>
-    <w:qFormat/>
-    <w:rsid w:val="001922d0"/>
+    <w:qFormat/>
     <w:rPr>
       <w:i/>
       <w:iCs/>
-      <w:color w:val="000000" w:themeColor="text1"/>
-    </w:rPr>
-  </w:style>
-  <w:style w:type="character" w:styleId="CitationintenseCar" w:customStyle="1">
+      <w:color w:val="000000"/>
+    </w:rPr>
+  </w:style>
+  <w:style w:type="character" w:styleId="CitationintenseCar">
     <w:name w:val="Citation intense Car"/>
     <w:basedOn w:val="DefaultParagraphFont"/>
-    <w:link w:val="Citationintense"/>
-    <w:uiPriority w:val="30"/>
-    <w:qFormat/>
-    <w:rsid w:val="001922d0"/>
-    <w:rPr>
-      <w:color w:val="000000" w:themeColor="text1"/>
-      <w:shd w:fill="F2F2F2" w:val="clear"/>
+    <w:qFormat/>
+    <w:rPr>
+      <w:color w:val="000000"/>
+      <w:highlight w:val="white"/>
     </w:rPr>
   </w:style>
   <w:style w:type="character" w:styleId="SubtleEmphasis">
     <w:name w:val="Subtle Emphasis"/>
     <w:basedOn w:val="DefaultParagraphFont"/>
-    <w:uiPriority w:val="19"/>
-    <w:qFormat/>
-    <w:rsid w:val="001922d0"/>
+    <w:qFormat/>
     <w:rPr>
       <w:i/>
       <w:iCs/>
-      <w:color w:val="404040" w:themeColor="text1" w:themeTint="bf"/>
+      <w:color w:val="404040"/>
     </w:rPr>
   </w:style>
   <w:style w:type="character" w:styleId="IntenseEmphasis">
     <w:name w:val="Intense Emphasis"/>
     <w:basedOn w:val="DefaultParagraphFont"/>
-    <w:uiPriority w:val="21"/>
-    <w:qFormat/>
-    <w:rsid w:val="001922d0"/>
+    <w:qFormat/>
     <w:rPr>
       <w:b/>
       <w:bCs/>
@@ -4007,21 +3510,17 @@
   <w:style w:type="character" w:styleId="SubtleReference">
     <w:name w:val="Subtle Reference"/>
     <w:basedOn w:val="DefaultParagraphFont"/>
-    <w:uiPriority w:val="31"/>
-    <w:qFormat/>
-    <w:rsid w:val="001922d0"/>
+    <w:qFormat/>
     <w:rPr>
       <w:smallCaps/>
-      <w:color w:val="404040" w:themeColor="text1" w:themeTint="bf"/>
+      <w:color w:val="404040"/>
       <w:u w:val="single" w:color="7F7F7F"/>
     </w:rPr>
   </w:style>
   <w:style w:type="character" w:styleId="IntenseReference">
     <w:name w:val="Intense Reference"/>
     <w:basedOn w:val="DefaultParagraphFont"/>
-    <w:uiPriority w:val="32"/>
-    <w:qFormat/>
-    <w:rsid w:val="001922d0"/>
+    <w:qFormat/>
     <w:rPr>
       <w:b/>
       <w:bCs/>
@@ -4032,9 +3531,7 @@
   <w:style w:type="character" w:styleId="BookTitle">
     <w:name w:val="Book Title"/>
     <w:basedOn w:val="DefaultParagraphFont"/>
-    <w:uiPriority w:val="33"/>
-    <w:qFormat/>
-    <w:rsid w:val="001922d0"/>
+    <w:qFormat/>
     <w:rPr>
       <w:b w:val="false"/>
       <w:bCs w:val="false"/>
@@ -4042,21 +3539,17 @@
       <w:spacing w:val="5"/>
     </w:rPr>
   </w:style>
-  <w:style w:type="character" w:styleId="Str" w:customStyle="1">
+  <w:style w:type="character" w:styleId="Str">
     <w:name w:val="str"/>
     <w:basedOn w:val="DefaultParagraphFont"/>
     <w:qFormat/>
-    <w:rsid w:val="000c237a"/>
     <w:rPr/>
   </w:style>
   <w:style w:type="character" w:styleId="InternetLink">
     <w:name w:val="Internet Link"/>
     <w:basedOn w:val="DefaultParagraphFont"/>
-    <w:uiPriority w:val="99"/>
-    <w:unhideWhenUsed/>
-    <w:rsid w:val="009404ac"/>
-    <w:rPr>
-      <w:color w:val="0563C1" w:themeColor="hyperlink"/>
+    <w:rPr>
+      <w:color w:val="0563C1"/>
       <w:u w:val="single"/>
     </w:rPr>
   </w:style>
@@ -4064,7 +3557,7 @@
     <w:name w:val="ListLabel 1"/>
     <w:qFormat/>
     <w:rPr>
-      <w:rFonts w:eastAsia="Calibri" w:cs=""/>
+      <w:rFonts w:eastAsia="Calibri" w:cs="DejaVu Sans"/>
     </w:rPr>
   </w:style>
   <w:style w:type="character" w:styleId="ListLabel2">
@@ -4184,12 +3677,10 @@
   <w:style w:type="paragraph" w:styleId="ListParagraph">
     <w:name w:val="List Paragraph"/>
     <w:basedOn w:val="Normal"/>
-    <w:uiPriority w:val="34"/>
-    <w:qFormat/>
-    <w:rsid w:val="00ad5d11"/>
+    <w:qFormat/>
     <w:pPr>
       <w:spacing w:before="0" w:after="160"/>
-      <w:ind w:left="720" w:hanging="0"/>
+      <w:ind w:left="720" w:right="0" w:hanging="0"/>
       <w:contextualSpacing/>
     </w:pPr>
     <w:rPr/>
@@ -4197,12 +3688,7 @@
   <w:style w:type="paragraph" w:styleId="HTMLPreformatted">
     <w:name w:val="HTML Preformatted"/>
     <w:basedOn w:val="Normal"/>
-    <w:link w:val="PrformatHTMLCar"/>
-    <w:uiPriority w:val="99"/>
-    <w:semiHidden/>
-    <w:unhideWhenUsed/>
-    <w:qFormat/>
-    <w:rsid w:val="00102685"/>
+    <w:qFormat/>
     <w:pPr>
       <w:tabs>
         <w:tab w:val="left" w:pos="916" w:leader="none"/>
@@ -4235,18 +3721,14 @@
     <w:name w:val="caption"/>
     <w:basedOn w:val="Normal"/>
     <w:next w:val="Normal"/>
-    <w:uiPriority w:val="35"/>
-    <w:semiHidden/>
-    <w:unhideWhenUsed/>
-    <w:qFormat/>
-    <w:rsid w:val="001922d0"/>
+    <w:qFormat/>
     <w:pPr>
       <w:spacing w:lineRule="auto" w:line="240" w:before="0" w:after="200"/>
     </w:pPr>
     <w:rPr>
       <w:i/>
       <w:iCs/>
-      <w:color w:val="44546A" w:themeColor="text2"/>
+      <w:color w:val="44546A"/>
       <w:sz w:val="18"/>
       <w:szCs w:val="18"/>
     </w:rPr>
@@ -4255,17 +3737,14 @@
     <w:name w:val="Title"/>
     <w:basedOn w:val="Normal"/>
     <w:next w:val="Normal"/>
-    <w:link w:val="TitreCar"/>
-    <w:uiPriority w:val="10"/>
-    <w:qFormat/>
-    <w:rsid w:val="001922d0"/>
+    <w:qFormat/>
     <w:pPr>
       <w:spacing w:lineRule="auto" w:line="240" w:before="0" w:after="0"/>
       <w:contextualSpacing/>
     </w:pPr>
     <w:rPr>
-      <w:rFonts w:ascii="Calibri Light" w:hAnsi="Calibri Light" w:eastAsia="" w:cs="" w:asciiTheme="majorHAnsi" w:cstheme="majorBidi" w:eastAsiaTheme="majorEastAsia" w:hAnsiTheme="majorHAnsi"/>
-      <w:color w:val="000000" w:themeColor="text1"/>
+      <w:rFonts w:ascii="Calibri Light" w:hAnsi="Calibri Light" w:eastAsia="DejaVu Sans" w:cs="DejaVu Sans"/>
+      <w:color w:val="000000"/>
       <w:sz w:val="56"/>
       <w:szCs w:val="56"/>
     </w:rPr>
@@ -4274,29 +3753,27 @@
     <w:name w:val="Subtitle"/>
     <w:basedOn w:val="Normal"/>
     <w:next w:val="Normal"/>
-    <w:link w:val="Sous-titreCar"/>
-    <w:uiPriority w:val="11"/>
-    <w:qFormat/>
-    <w:rsid w:val="001922d0"/>
+    <w:qFormat/>
     <w:pPr/>
     <w:rPr>
-      <w:color w:val="5A5A5A" w:themeColor="text1" w:themeTint="a5"/>
+      <w:color w:val="5A5A5A"/>
       <w:spacing w:val="10"/>
     </w:rPr>
   </w:style>
   <w:style w:type="paragraph" w:styleId="NoSpacing">
     <w:name w:val="No Spacing"/>
-    <w:uiPriority w:val="1"/>
-    <w:qFormat/>
-    <w:rsid w:val="001922d0"/>
+    <w:qFormat/>
     <w:pPr>
       <w:widowControl/>
+      <w:kinsoku w:val="true"/>
+      <w:overflowPunct w:val="true"/>
+      <w:autoSpaceDE w:val="true"/>
       <w:bidi w:val="0"/>
       <w:spacing w:lineRule="auto" w:line="240" w:before="0" w:after="0"/>
       <w:jc w:val="left"/>
     </w:pPr>
     <w:rPr>
-      <w:rFonts w:ascii="Calibri" w:hAnsi="Calibri" w:eastAsia="" w:cs="" w:asciiTheme="minorHAnsi" w:cstheme="minorBidi" w:eastAsiaTheme="minorEastAsia" w:hAnsiTheme="minorHAnsi"/>
+      <w:rFonts w:ascii="Calibri" w:hAnsi="Calibri"/>
       <w:color w:val="auto"/>
       <w:sz w:val="22"/>
       <w:szCs w:val="22"/>
@@ -4307,10 +3784,7 @@
     <w:name w:val="Quote"/>
     <w:basedOn w:val="Normal"/>
     <w:next w:val="Normal"/>
-    <w:link w:val="CitationCar"/>
-    <w:uiPriority w:val="29"/>
-    <w:qFormat/>
-    <w:rsid w:val="001922d0"/>
+    <w:qFormat/>
     <w:pPr>
       <w:spacing w:before="160" w:after="160"/>
       <w:ind w:left="720" w:right="720" w:hanging="0"/>
@@ -4318,40 +3792,33 @@
     <w:rPr>
       <w:i/>
       <w:iCs/>
-      <w:color w:val="000000" w:themeColor="text1"/>
+      <w:color w:val="000000"/>
     </w:rPr>
   </w:style>
   <w:style w:type="paragraph" w:styleId="IntenseQuote">
     <w:name w:val="Intense Quote"/>
     <w:basedOn w:val="Normal"/>
     <w:next w:val="Normal"/>
-    <w:link w:val="CitationintenseCar"/>
-    <w:uiPriority w:val="30"/>
-    <w:qFormat/>
-    <w:rsid w:val="001922d0"/>
+    <w:qFormat/>
     <w:pPr>
       <w:pBdr>
         <w:top w:val="single" w:sz="24" w:space="1" w:color="F2F2F2"/>
         <w:bottom w:val="single" w:sz="24" w:space="1" w:color="F2F2F2"/>
       </w:pBdr>
-      <w:shd w:val="clear" w:color="auto" w:fill="F2F2F2" w:themeFill="background1" w:themeFillShade="f2"/>
+      <w:shd w:fill="F2F2F2" w:val="clear"/>
       <w:spacing w:before="240" w:after="240"/>
       <w:ind w:left="936" w:right="936" w:hanging="0"/>
       <w:jc w:val="center"/>
     </w:pPr>
     <w:rPr>
-      <w:color w:val="000000" w:themeColor="text1"/>
+      <w:color w:val="000000"/>
     </w:rPr>
   </w:style>
   <w:style w:type="paragraph" w:styleId="TOCHeading">
     <w:name w:val="TOC Heading"/>
     <w:basedOn w:val="Heading1"/>
     <w:next w:val="Normal"/>
-    <w:uiPriority w:val="39"/>
-    <w:semiHidden/>
-    <w:unhideWhenUsed/>
-    <w:qFormat/>
-    <w:rsid w:val="001922d0"/>
+    <w:qFormat/>
     <w:pPr>
       <w:numPr>
         <w:ilvl w:val="0"/>
@@ -4360,288 +3827,9 @@
     </w:pPr>
     <w:rPr/>
   </w:style>
-  <w:style w:type="numbering" w:styleId="NoList" w:default="1">
+  <w:style w:type="numbering" w:styleId="NoList">
     <w:name w:val="No List"/>
-    <w:uiPriority w:val="99"/>
-    <w:semiHidden/>
-    <w:unhideWhenUsed/>
-    <w:qFormat/>
-  </w:style>
-  <w:style w:type="table" w:default="1" w:styleId="TableauNormal">
-    <w:name w:val="Normal Table"/>
-    <w:uiPriority w:val="99"/>
-    <w:semiHidden/>
-    <w:unhideWhenUsed/>
-    <w:tblPr>
-      <w:tblInd w:w="0" w:type="dxa"/>
-      <w:tblCellMar>
-        <w:top w:w="0" w:type="dxa"/>
-        <w:left w:w="108" w:type="dxa"/>
-        <w:bottom w:w="0" w:type="dxa"/>
-        <w:right w:w="108" w:type="dxa"/>
-      </w:tblCellMar>
-    </w:tblPr>
+    <w:qFormat/>
   </w:style>
 </w:styles>
-</file>
-
-<file path=word/theme/theme1.xml><?xml version="1.0" encoding="utf-8"?>
-<a:theme xmlns:a="http://schemas.openxmlformats.org/drawingml/2006/main" name="Thème Office">
-  <a:themeElements>
-    <a:clrScheme name="Office">
-      <a:dk1>
-        <a:sysClr val="windowText" lastClr="000000"/>
-      </a:dk1>
-      <a:lt1>
-        <a:sysClr val="window" lastClr="FFFFFF"/>
-      </a:lt1>
-      <a:dk2>
-        <a:srgbClr val="44546A"/>
-      </a:dk2>
-      <a:lt2>
-        <a:srgbClr val="E7E6E6"/>
-      </a:lt2>
-      <a:accent1>
-        <a:srgbClr val="5B9BD5"/>
-      </a:accent1>
-      <a:accent2>
-        <a:srgbClr val="ED7D31"/>
-      </a:accent2>
-      <a:accent3>
-        <a:srgbClr val="A5A5A5"/>
-      </a:accent3>
-      <a:accent4>
-        <a:srgbClr val="FFC000"/>
-      </a:accent4>
-      <a:accent5>
-        <a:srgbClr val="4472C4"/>
-      </a:accent5>
-      <a:accent6>
-        <a:srgbClr val="70AD47"/>
-      </a:accent6>
-      <a:hlink>
-        <a:srgbClr val="0563C1"/>
-      </a:hlink>
-      <a:folHlink>
-        <a:srgbClr val="954F72"/>
-      </a:folHlink>
-    </a:clrScheme>
-    <a:fontScheme name="Office">
-      <a:majorFont>
-        <a:latin typeface="Calibri Light" panose="020F0302020204030204"/>
-        <a:ea typeface=""/>
-        <a:cs typeface=""/>
-        <a:font script="Jpan" typeface="ＭＳ ゴシック"/>
-        <a:font script="Hang" typeface="맑은 고딕"/>
-        <a:font script="Hans" typeface="宋体"/>
-        <a:font script="Hant" typeface="新細明體"/>
-        <a:font script="Arab" typeface="Times New Roman"/>
-        <a:font script="Hebr" typeface="Times New Roman"/>
-        <a:font script="Thai" typeface="Angsana New"/>
-        <a:font script="Ethi" typeface="Nyala"/>
-        <a:font script="Beng" typeface="Vrinda"/>
-        <a:font script="Gujr" typeface="Shruti"/>
-        <a:font script="Khmr" typeface="MoolBoran"/>
-        <a:font script="Knda" typeface="Tunga"/>
-        <a:font script="Guru" typeface="Raavi"/>
-        <a:font script="Cans" typeface="Euphemia"/>
-        <a:font script="Cher" typeface="Plantagenet Cherokee"/>
-        <a:font script="Yiii" typeface="Microsoft Yi Baiti"/>
-        <a:font script="Tibt" typeface="Microsoft Himalaya"/>
-        <a:font script="Thaa" typeface="MV Boli"/>
-        <a:font script="Deva" typeface="Mangal"/>
-        <a:font script="Telu" typeface="Gautami"/>
-        <a:font script="Taml" typeface="Latha"/>
-        <a:font script="Syrc" typeface="Estrangelo Edessa"/>
-        <a:font script="Orya" typeface="Kalinga"/>
-        <a:font script="Mlym" typeface="Kartika"/>
-        <a:font script="Laoo" typeface="DokChampa"/>
-        <a:font script="Sinh" typeface="Iskoola Pota"/>
-        <a:font script="Mong" typeface="Mongolian Baiti"/>
-        <a:font script="Viet" typeface="Times New Roman"/>
-        <a:font script="Uigh" typeface="Microsoft Uighur"/>
-        <a:font script="Geor" typeface="Sylfaen"/>
-      </a:majorFont>
-      <a:minorFont>
-        <a:latin typeface="Calibri" panose="020F0502020204030204"/>
-        <a:ea typeface=""/>
-        <a:cs typeface=""/>
-        <a:font script="Jpan" typeface="ＭＳ 明朝"/>
-        <a:font script="Hang" typeface="맑은 고딕"/>
-        <a:font script="Hans" typeface="宋体"/>
-        <a:font script="Hant" typeface="新細明體"/>
-        <a:font script="Arab" typeface="Arial"/>
-        <a:font script="Hebr" typeface="Arial"/>
-        <a:font script="Thai" typeface="Cordia New"/>
-        <a:font script="Ethi" typeface="Nyala"/>
-        <a:font script="Beng" typeface="Vrinda"/>
-        <a:font script="Gujr" typeface="Shruti"/>
-        <a:font script="Khmr" typeface="DaunPenh"/>
-        <a:font script="Knda" typeface="Tunga"/>
-        <a:font script="Guru" typeface="Raavi"/>
-        <a:font script="Cans" typeface="Euphemia"/>
-        <a:font script="Cher" typeface="Plantagenet Cherokee"/>
-        <a:font script="Yiii" typeface="Microsoft Yi Baiti"/>
-        <a:font script="Tibt" typeface="Microsoft Himalaya"/>
-        <a:font script="Thaa" typeface="MV Boli"/>
-        <a:font script="Deva" typeface="Mangal"/>
-        <a:font script="Telu" typeface="Gautami"/>
-        <a:font script="Taml" typeface="Latha"/>
-        <a:font script="Syrc" typeface="Estrangelo Edessa"/>
-        <a:font script="Orya" typeface="Kalinga"/>
-        <a:font script="Mlym" typeface="Kartika"/>
-        <a:font script="Laoo" typeface="DokChampa"/>
-        <a:font script="Sinh" typeface="Iskoola Pota"/>
-        <a:font script="Mong" typeface="Mongolian Baiti"/>
-        <a:font script="Viet" typeface="Arial"/>
-        <a:font script="Uigh" typeface="Microsoft Uighur"/>
-        <a:font script="Geor" typeface="Sylfaen"/>
-      </a:minorFont>
-    </a:fontScheme>
-    <a:fmtScheme name="Office">
-      <a:fillStyleLst>
-        <a:solidFill>
-          <a:schemeClr val="phClr"/>
-        </a:solidFill>
-        <a:gradFill rotWithShape="1">
-          <a:gsLst>
-            <a:gs pos="0">
-              <a:schemeClr val="phClr">
-                <a:lumMod val="110000"/>
-                <a:satMod val="105000"/>
-                <a:tint val="67000"/>
-              </a:schemeClr>
-            </a:gs>
-            <a:gs pos="50000">
-              <a:schemeClr val="phClr">
-                <a:lumMod val="105000"/>
-                <a:satMod val="103000"/>
-                <a:tint val="73000"/>
-              </a:schemeClr>
-            </a:gs>
-            <a:gs pos="100000">
-              <a:schemeClr val="phClr">
-                <a:lumMod val="105000"/>
-                <a:satMod val="109000"/>
-                <a:tint val="81000"/>
-              </a:schemeClr>
-            </a:gs>
-          </a:gsLst>
-          <a:lin ang="5400000" scaled="0"/>
-        </a:gradFill>
-        <a:gradFill rotWithShape="1">
-          <a:gsLst>
-            <a:gs pos="0">
-              <a:schemeClr val="phClr">
-                <a:satMod val="103000"/>
-                <a:lumMod val="102000"/>
-                <a:tint val="94000"/>
-              </a:schemeClr>
-            </a:gs>
-            <a:gs pos="50000">
-              <a:schemeClr val="phClr">
-                <a:satMod val="110000"/>
-                <a:lumMod val="100000"/>
-                <a:shade val="100000"/>
-              </a:schemeClr>
-            </a:gs>
-            <a:gs pos="100000">
-              <a:schemeClr val="phClr">
-                <a:lumMod val="99000"/>
-                <a:satMod val="120000"/>
-                <a:shade val="78000"/>
-              </a:schemeClr>
-            </a:gs>
-          </a:gsLst>
-          <a:lin ang="5400000" scaled="0"/>
-        </a:gradFill>
-      </a:fillStyleLst>
-      <a:lnStyleLst>
-        <a:ln w="6350" cap="flat" cmpd="sng" algn="ctr">
-          <a:solidFill>
-            <a:schemeClr val="phClr"/>
-          </a:solidFill>
-          <a:prstDash val="solid"/>
-          <a:miter lim="800000"/>
-        </a:ln>
-        <a:ln w="12700" cap="flat" cmpd="sng" algn="ctr">
-          <a:solidFill>
-            <a:schemeClr val="phClr"/>
-          </a:solidFill>
-          <a:prstDash val="solid"/>
-          <a:miter lim="800000"/>
-        </a:ln>
-        <a:ln w="19050" cap="flat" cmpd="sng" algn="ctr">
-          <a:solidFill>
-            <a:schemeClr val="phClr"/>
-          </a:solidFill>
-          <a:prstDash val="solid"/>
-          <a:miter lim="800000"/>
-        </a:ln>
-      </a:lnStyleLst>
-      <a:effectStyleLst>
-        <a:effectStyle>
-          <a:effectLst/>
-        </a:effectStyle>
-        <a:effectStyle>
-          <a:effectLst/>
-        </a:effectStyle>
-        <a:effectStyle>
-          <a:effectLst>
-            <a:outerShdw blurRad="57150" dist="19050" dir="5400000" algn="ctr" rotWithShape="0">
-              <a:srgbClr val="000000">
-                <a:alpha val="63000"/>
-              </a:srgbClr>
-            </a:outerShdw>
-          </a:effectLst>
-        </a:effectStyle>
-      </a:effectStyleLst>
-      <a:bgFillStyleLst>
-        <a:solidFill>
-          <a:schemeClr val="phClr"/>
-        </a:solidFill>
-        <a:solidFill>
-          <a:schemeClr val="phClr">
-            <a:tint val="95000"/>
-            <a:satMod val="170000"/>
-          </a:schemeClr>
-        </a:solidFill>
-        <a:gradFill rotWithShape="1">
-          <a:gsLst>
-            <a:gs pos="0">
-              <a:schemeClr val="phClr">
-                <a:tint val="93000"/>
-                <a:satMod val="150000"/>
-                <a:shade val="98000"/>
-                <a:lumMod val="102000"/>
-              </a:schemeClr>
-            </a:gs>
-            <a:gs pos="50000">
-              <a:schemeClr val="phClr">
-                <a:tint val="98000"/>
-                <a:satMod val="130000"/>
-                <a:shade val="90000"/>
-                <a:lumMod val="103000"/>
-              </a:schemeClr>
-            </a:gs>
-            <a:gs pos="100000">
-              <a:schemeClr val="phClr">
-                <a:shade val="63000"/>
-                <a:satMod val="120000"/>
-              </a:schemeClr>
-            </a:gs>
-          </a:gsLst>
-          <a:lin ang="5400000" scaled="0"/>
-        </a:gradFill>
-      </a:bgFillStyleLst>
-    </a:fmtScheme>
-  </a:themeElements>
-  <a:objectDefaults/>
-  <a:extraClrSchemeLst/>
-  <a:extLst>
-    <a:ext uri="{05A4C25C-085E-4340-85A3-A5531E510DB2}">
-      <thm15:themeFamily xmlns:thm15="http://schemas.microsoft.com/office/thememl/2012/main" name="Office Theme" id="{62F939B6-93AF-4DB8-9C6B-D6C7DFDC589F}" vid="{4A3C46E8-61CC-4603-A589-7422A47A8E4A}"/>
-    </a:ext>
-  </a:extLst>
-</a:theme>
 </file>
</xml_diff>

<commit_message>
Redaction du cours sur File et StringBuilder + relecture
</commit_message>
<xml_diff>
--- a/research/blackdoor_story.docx
+++ b/research/blackdoor_story.docx
@@ -1150,7 +1150,8 @@
         <w:spacing w:lineRule="auto" w:line="240" w:before="0" w:after="0"/>
         <w:rPr/>
       </w:pPr>
-      <w:bookmarkStart w:id="6" w:name="__DdeLink__390_2083344437"/>
+      <w:bookmarkStart w:id="6" w:name="__DdeLink__499_1222613071"/>
+      <w:bookmarkStart w:id="7" w:name="__DdeLink__390_2083344437"/>
       <w:r>
         <w:rPr>
           <w:rFonts w:eastAsia="Times New Roman" w:cs="Courier New" w:ascii="Courier New" w:hAnsi="Courier New"/>
@@ -1160,7 +1161,7 @@
         </w:rPr>
         <w:t>DownloadManager</w:t>
       </w:r>
-      <w:bookmarkEnd w:id="6"/>
+      <w:bookmarkEnd w:id="7"/>
       <w:r>
         <w:rPr>
           <w:rFonts w:eastAsia="Times New Roman" w:cs="Courier New" w:ascii="Courier New" w:hAnsi="Courier New"/>
@@ -1341,7 +1342,27 @@
           <w:szCs w:val="20"/>
           <w:lang w:val="en-US" w:eastAsia="fr-FR"/>
         </w:rPr>
-        <w:t>.setDestinationInExternalPublicDir(Environment.DIRECTORY_DOWNLOADS,</w:t>
+        <w:t>.</w:t>
+      </w:r>
+      <w:bookmarkStart w:id="8" w:name="__DdeLink__494_1222613071"/>
+      <w:r>
+        <w:rPr>
+          <w:rFonts w:eastAsia="Times New Roman" w:cs="Courier New" w:ascii="Courier New" w:hAnsi="Courier New"/>
+          <w:sz w:val="20"/>
+          <w:szCs w:val="20"/>
+          <w:lang w:val="en-US" w:eastAsia="fr-FR"/>
+        </w:rPr>
+        <w:t>setDestinationInExternalPublicDir</w:t>
+      </w:r>
+      <w:bookmarkEnd w:id="8"/>
+      <w:r>
+        <w:rPr>
+          <w:rFonts w:eastAsia="Times New Roman" w:cs="Courier New" w:ascii="Courier New" w:hAnsi="Courier New"/>
+          <w:sz w:val="20"/>
+          <w:szCs w:val="20"/>
+          <w:lang w:val="en-US" w:eastAsia="fr-FR"/>
+        </w:rPr>
+        <w:t>(Environment.DIRECTORY_DOWNLOADS,</w:t>
       </w:r>
     </w:p>
     <w:p>
@@ -1377,6 +1398,7 @@
         </w:rPr>
         <w:t xml:space="preserve">                                      </w:t>
       </w:r>
+      <w:bookmarkEnd w:id="6"/>
       <w:r>
         <w:rPr>
           <w:rFonts w:eastAsia="Times New Roman" w:cs="Courier New" w:ascii="Courier New" w:hAnsi="Courier New"/>
@@ -1809,37 +1831,21 @@
           <w:rFonts w:cs="Courier New" w:ascii="Courier New" w:hAnsi="Courier New"/>
           <w:color w:val="767171"/>
         </w:rPr>
-        <w:t>«  Cette conversation est inquiétante. Nos doutes se confirment. Les équipes techniques ont repérés un fichier non sécurisé « /log.txt » sur sa carte SD qui pourrait contenir des données intéressantes. Peux-tu lire le contenu ? »</w:t>
-      </w:r>
-    </w:p>
-    <w:p>
-      <w:pPr>
-        <w:pStyle w:val="Normal"/>
-        <w:rPr>
-          <w:rFonts w:ascii="Courier New" w:hAnsi="Courier New" w:cs="Courier New"/>
+        <w:t xml:space="preserve">«  Cette conversation est inquiétante. Nos doutes se confirment. Les équipes techniques ont repérés un fichier non sécurisé « /log.txt » sur sa carte SD qui pourrait contenir des données intéressantes. Peux-tu </w:t>
+      </w:r>
+      <w:r>
+        <w:rPr>
+          <w:rFonts w:cs="Courier New" w:ascii="Courier New" w:hAnsi="Courier New"/>
           <w:color w:val="767171"/>
         </w:rPr>
-      </w:pPr>
+        <w:t>récupérer</w:t>
+      </w:r>
       <w:r>
         <w:rPr>
           <w:rFonts w:cs="Courier New" w:ascii="Courier New" w:hAnsi="Courier New"/>
           <w:color w:val="767171"/>
         </w:rPr>
-      </w:r>
-    </w:p>
-    <w:p>
-      <w:pPr>
-        <w:pStyle w:val="Normal"/>
-        <w:rPr>
-          <w:rFonts w:ascii="Courier New" w:hAnsi="Courier New" w:cs="Courier New"/>
-          <w:color w:val="767171"/>
-        </w:rPr>
-      </w:pPr>
-      <w:r>
-        <w:rPr>
-          <w:rFonts w:cs="Courier New" w:ascii="Courier New" w:hAnsi="Courier New"/>
-          <w:color w:val="767171"/>
-        </w:rPr>
+        <w:t xml:space="preserve"> le contenu ? »</w:t>
       </w:r>
     </w:p>
     <w:p>
@@ -1893,7 +1899,25 @@
           <w:szCs w:val="20"/>
           <w:lang w:val="en-US" w:eastAsia="fr-FR"/>
         </w:rPr>
-        <w:t>StringBuilder text = new StringBuilder();</w:t>
+        <w:t xml:space="preserve">StringBuilder </w:t>
+      </w:r>
+      <w:r>
+        <w:rPr>
+          <w:rFonts w:eastAsia="Times New Roman" w:cs="Courier New" w:ascii="Courier New" w:hAnsi="Courier New"/>
+          <w:sz w:val="20"/>
+          <w:szCs w:val="20"/>
+          <w:lang w:val="en-US" w:eastAsia="fr-FR"/>
+        </w:rPr>
+        <w:t>contenu</w:t>
+      </w:r>
+      <w:r>
+        <w:rPr>
+          <w:rFonts w:eastAsia="Times New Roman" w:cs="Courier New" w:ascii="Courier New" w:hAnsi="Courier New"/>
+          <w:sz w:val="20"/>
+          <w:szCs w:val="20"/>
+          <w:lang w:val="en-US" w:eastAsia="fr-FR"/>
+        </w:rPr>
+        <w:t xml:space="preserve"> = new StringBuilder();</w:t>
       </w:r>
     </w:p>
     <w:p>
@@ -1932,7 +1956,7 @@
           <w:szCs w:val="20"/>
           <w:lang w:val="en-US" w:eastAsia="fr-FR"/>
         </w:rPr>
-        <w:t xml:space="preserve">    </w:t>
+        <w:t>File sdcard = Environment.getExternalStorageDirectory();</w:t>
       </w:r>
     </w:p>
     <w:p>
@@ -1971,7 +1995,25 @@
           <w:szCs w:val="20"/>
           <w:lang w:val="en-US" w:eastAsia="fr-FR"/>
         </w:rPr>
-        <w:t>File sdcard = Environment.getExternalStorageDirectory();</w:t>
+        <w:t>File file = new File(sdcard,"</w:t>
+      </w:r>
+      <w:r>
+        <w:rPr>
+          <w:rFonts w:eastAsia="Times New Roman" w:cs="Courier New" w:ascii="Courier New" w:hAnsi="Courier New"/>
+          <w:sz w:val="20"/>
+          <w:szCs w:val="20"/>
+          <w:lang w:val="en-US" w:eastAsia="fr-FR"/>
+        </w:rPr>
+        <w:t>a</w:t>
+      </w:r>
+      <w:r>
+        <w:rPr>
+          <w:rFonts w:eastAsia="Times New Roman" w:cs="Courier New" w:ascii="Courier New" w:hAnsi="Courier New"/>
+          <w:sz w:val="20"/>
+          <w:szCs w:val="20"/>
+          <w:lang w:val="en-US" w:eastAsia="fr-FR"/>
+        </w:rPr>
+        <w:t>.txt");</w:t>
       </w:r>
     </w:p>
     <w:p>
@@ -2010,7 +2052,7 @@
           <w:szCs w:val="20"/>
           <w:lang w:val="en-US" w:eastAsia="fr-FR"/>
         </w:rPr>
-        <w:t>File file = new File(sdcard,"testFile.txt");</w:t>
+        <w:t>contenu.copyFile(file);</w:t>
       </w:r>
     </w:p>
     <w:p>
@@ -2077,6 +2119,29 @@
       <w:r>
         <w:rPr/>
         <w:t>L’utilisateur consulte article.txt</w:t>
+      </w:r>
+    </w:p>
+    <w:p>
+      <w:pPr>
+        <w:pStyle w:val="ListParagraph"/>
+        <w:rPr/>
+      </w:pPr>
+      <w:r>
+        <w:rPr/>
+      </w:r>
+    </w:p>
+    <w:p>
+      <w:pPr>
+        <w:pStyle w:val="ListParagraph"/>
+        <w:rPr/>
+      </w:pPr>
+      <w:r>
+        <w:rPr/>
+        <w:t xml:space="preserve">/* </w:t>
+      </w:r>
+      <w:r>
+        <w:rPr/>
+        <w:t>A PARTIR D’ICI, FULL CINEMATIQUE - DIALOGUE</w:t>
       </w:r>
     </w:p>
     <w:p>

</xml_diff>